<commit_message>
Mise à jour revue projet
</commit_message>
<xml_diff>
--- a/annexe/revueProjet.docx
+++ b/annexe/revueProjet.docx
@@ -62,179 +62,509 @@
         <w:spacing w:before="100" w:beforeAutospacing="1" w:after="100" w:afterAutospacing="1" w:line="240" w:lineRule="auto"/>
         <w:rPr>
           <w:rFonts w:ascii="Verdana" w:eastAsia="Times New Roman" w:hAnsi="Verdana" w:cs="Times New Roman"/>
-          <w:sz w:val="24"/>
-          <w:szCs w:val="24"/>
-          <w:lang w:eastAsia="fr-FR"/>
-        </w:rPr>
-      </w:pPr>
-      <w:r>
-        <w:rPr>
-          <w:rFonts w:ascii="Verdana" w:eastAsia="Times New Roman" w:hAnsi="Verdana" w:cs="Times New Roman"/>
-          <w:sz w:val="24"/>
-          <w:szCs w:val="24"/>
-          <w:lang w:eastAsia="fr-FR"/>
-        </w:rPr>
-        <w:t>Le but de notre site est de permettre à un utilisateur</w:t>
-      </w:r>
-    </w:p>
-    <w:p>
-      <w:pPr>
-        <w:spacing w:before="100" w:beforeAutospacing="1" w:after="100" w:afterAutospacing="1" w:line="240" w:lineRule="auto"/>
-        <w:rPr>
-          <w:rFonts w:ascii="Verdana" w:eastAsia="Times New Roman" w:hAnsi="Verdana" w:cs="Times New Roman"/>
-          <w:sz w:val="24"/>
-          <w:szCs w:val="24"/>
-          <w:lang w:eastAsia="fr-FR"/>
-        </w:rPr>
-      </w:pPr>
-      <w:r>
-        <w:rPr>
-          <w:rStyle w:val="5yl5"/>
-          <w:rFonts w:ascii="Verdana" w:hAnsi="Verdana"/>
-          <w:sz w:val="24"/>
-          <w:szCs w:val="24"/>
-        </w:rPr>
-        <w:t xml:space="preserve">Sur le site on peut proposer une </w:t>
-      </w:r>
-      <w:proofErr w:type="spellStart"/>
-      <w:r>
-        <w:rPr>
-          <w:rStyle w:val="5yl5"/>
-          <w:rFonts w:ascii="Verdana" w:hAnsi="Verdana"/>
-          <w:sz w:val="24"/>
-          <w:szCs w:val="24"/>
-        </w:rPr>
-        <w:t>oeuvre</w:t>
-      </w:r>
-      <w:proofErr w:type="spellEnd"/>
-      <w:r>
-        <w:rPr>
-          <w:rStyle w:val="5yl5"/>
-          <w:rFonts w:ascii="Verdana" w:hAnsi="Verdana"/>
+          <w:color w:val="FF0000"/>
+          <w:sz w:val="24"/>
+          <w:szCs w:val="24"/>
+          <w:lang w:eastAsia="fr-FR"/>
+        </w:rPr>
+      </w:pPr>
+      <w:r>
+        <w:rPr>
+          <w:rFonts w:ascii="Verdana" w:eastAsia="Times New Roman" w:hAnsi="Verdana" w:cs="Times New Roman"/>
+          <w:color w:val="FF0000"/>
+          <w:sz w:val="24"/>
+          <w:szCs w:val="24"/>
+          <w:lang w:eastAsia="fr-FR"/>
+        </w:rPr>
+        <w:t xml:space="preserve">Le sujet de notre projet tuteuré était de faire un site pour la fête des lumières. </w:t>
+      </w:r>
+    </w:p>
+    <w:p>
+      <w:pPr>
+        <w:spacing w:before="100" w:beforeAutospacing="1" w:after="100" w:afterAutospacing="1" w:line="240" w:lineRule="auto"/>
+        <w:rPr>
+          <w:rStyle w:val="5yl5"/>
+          <w:rFonts w:ascii="Verdana" w:hAnsi="Verdana"/>
+          <w:color w:val="FF0000"/>
+          <w:sz w:val="24"/>
+          <w:szCs w:val="24"/>
+        </w:rPr>
+      </w:pPr>
+      <w:r>
+        <w:rPr>
+          <w:rStyle w:val="5yl5"/>
+          <w:rFonts w:ascii="Verdana" w:hAnsi="Verdana"/>
+          <w:color w:val="FF0000"/>
+          <w:sz w:val="24"/>
+          <w:szCs w:val="24"/>
+        </w:rPr>
+        <w:t xml:space="preserve">Sur le site on devait pouvoir : </w:t>
+      </w:r>
+    </w:p>
+    <w:p>
+      <w:pPr>
+        <w:pStyle w:val="ListParagraph"/>
+        <w:numPr>
+          <w:ilvl w:val="0"/>
+          <w:numId w:val="2"/>
+        </w:numPr>
+        <w:spacing w:before="100" w:beforeAutospacing="1" w:after="100" w:afterAutospacing="1" w:line="240" w:lineRule="auto"/>
+        <w:rPr>
+          <w:rStyle w:val="5yl5"/>
+          <w:rFonts w:ascii="Verdana" w:eastAsia="Times New Roman" w:hAnsi="Verdana" w:cs="Times New Roman"/>
+          <w:color w:val="FF0000"/>
+          <w:sz w:val="24"/>
+          <w:szCs w:val="24"/>
+          <w:lang w:eastAsia="fr-FR"/>
+        </w:rPr>
+      </w:pPr>
+      <w:r>
+        <w:rPr>
+          <w:rStyle w:val="5yl5"/>
+          <w:rFonts w:ascii="Verdana" w:hAnsi="Verdana"/>
+          <w:color w:val="FF0000"/>
+          <w:sz w:val="24"/>
+          <w:szCs w:val="24"/>
+        </w:rPr>
+        <w:t>P</w:t>
+      </w:r>
+      <w:r>
+        <w:rPr>
+          <w:rStyle w:val="5yl5"/>
+          <w:rFonts w:ascii="Verdana" w:hAnsi="Verdana"/>
+          <w:color w:val="FF0000"/>
+          <w:sz w:val="24"/>
+          <w:szCs w:val="24"/>
+        </w:rPr>
+        <w:t xml:space="preserve">roposer une </w:t>
+      </w:r>
+      <w:r>
+        <w:rPr>
+          <w:rStyle w:val="5yl5"/>
+          <w:rFonts w:ascii="Verdana" w:hAnsi="Verdana"/>
+          <w:color w:val="FF0000"/>
+          <w:sz w:val="24"/>
+          <w:szCs w:val="24"/>
+        </w:rPr>
+        <w:t>œuvre</w:t>
+      </w:r>
+      <w:r>
+        <w:rPr>
+          <w:rStyle w:val="5yl5"/>
+          <w:rFonts w:ascii="Verdana" w:hAnsi="Verdana"/>
+          <w:color w:val="FF0000"/>
           <w:sz w:val="24"/>
           <w:szCs w:val="24"/>
         </w:rPr>
         <w:t xml:space="preserve"> avec un formulaire si on est un artiste, l'artiste ensuite télécharge un document qu'il </w:t>
       </w:r>
-      <w:proofErr w:type="spellStart"/>
-      <w:r>
-        <w:rPr>
-          <w:rStyle w:val="5yl5"/>
-          <w:rFonts w:ascii="Verdana" w:hAnsi="Verdana"/>
-          <w:sz w:val="24"/>
-          <w:szCs w:val="24"/>
-        </w:rPr>
-        <w:t>rempli</w:t>
-      </w:r>
-      <w:proofErr w:type="spellEnd"/>
-      <w:r>
-        <w:rPr>
-          <w:rStyle w:val="5yl5"/>
-          <w:rFonts w:ascii="Verdana" w:hAnsi="Verdana"/>
-          <w:sz w:val="24"/>
-          <w:szCs w:val="24"/>
-        </w:rPr>
-        <w:t xml:space="preserve"> plus en profondeur et qu'il retourne à la mairie. - Se connecter en tant que jury pour juger toutes les </w:t>
-      </w:r>
-      <w:proofErr w:type="spellStart"/>
-      <w:r>
-        <w:rPr>
-          <w:rStyle w:val="5yl5"/>
-          <w:rFonts w:ascii="Verdana" w:hAnsi="Verdana"/>
-          <w:sz w:val="24"/>
-          <w:szCs w:val="24"/>
-        </w:rPr>
-        <w:t>oeuvres</w:t>
-      </w:r>
-      <w:proofErr w:type="spellEnd"/>
-      <w:r>
-        <w:rPr>
-          <w:rStyle w:val="5yl5"/>
-          <w:rFonts w:ascii="Verdana" w:hAnsi="Verdana"/>
-          <w:sz w:val="24"/>
-          <w:szCs w:val="24"/>
-        </w:rPr>
-        <w:t xml:space="preserve"> qui ont été proposé par les artistes donc il les valide </w:t>
-      </w:r>
-      <w:proofErr w:type="gramStart"/>
-      <w:r>
-        <w:rPr>
-          <w:rStyle w:val="5yl5"/>
-          <w:rFonts w:ascii="Verdana" w:hAnsi="Verdana"/>
-          <w:sz w:val="24"/>
-          <w:szCs w:val="24"/>
-        </w:rPr>
-        <w:t>ou</w:t>
-      </w:r>
-      <w:proofErr w:type="gramEnd"/>
-      <w:r>
-        <w:rPr>
-          <w:rStyle w:val="5yl5"/>
-          <w:rFonts w:ascii="Verdana" w:hAnsi="Verdana"/>
-          <w:sz w:val="24"/>
-          <w:szCs w:val="24"/>
-        </w:rPr>
-        <w:t xml:space="preserve"> les supprime. - Se connecter en tant qu'admin pour valider officiellement toutes les </w:t>
-      </w:r>
-      <w:proofErr w:type="spellStart"/>
-      <w:r>
-        <w:rPr>
-          <w:rStyle w:val="5yl5"/>
-          <w:rFonts w:ascii="Verdana" w:hAnsi="Verdana"/>
-          <w:sz w:val="24"/>
-          <w:szCs w:val="24"/>
-        </w:rPr>
-        <w:t>oeuvres</w:t>
-      </w:r>
-      <w:proofErr w:type="spellEnd"/>
-      <w:r>
-        <w:rPr>
-          <w:rStyle w:val="5yl5"/>
-          <w:rFonts w:ascii="Verdana" w:hAnsi="Verdana"/>
-          <w:sz w:val="24"/>
-          <w:szCs w:val="24"/>
-        </w:rPr>
-        <w:t xml:space="preserve"> (ce qui envoie un e-mail automatique à l'artiste), pour gérer </w:t>
-      </w:r>
-      <w:proofErr w:type="gramStart"/>
-      <w:r>
-        <w:rPr>
-          <w:rStyle w:val="5yl5"/>
-          <w:rFonts w:ascii="Verdana" w:hAnsi="Verdana"/>
-          <w:sz w:val="24"/>
-          <w:szCs w:val="24"/>
-        </w:rPr>
-        <w:t>les jury</w:t>
-      </w:r>
-      <w:proofErr w:type="gramEnd"/>
-      <w:r>
-        <w:rPr>
-          <w:rStyle w:val="5yl5"/>
-          <w:rFonts w:ascii="Verdana" w:hAnsi="Verdana"/>
-          <w:sz w:val="24"/>
-          <w:szCs w:val="24"/>
-        </w:rPr>
-        <w:t xml:space="preserve"> et aussi les spams par la même occasion. - La cartographie permet en backoffice d'ajouter une fiche sur un lieu, en gros de modifier la carte. - Celle-ci est accessible directement sur le site par les jurys notamment pour voir un lieu et peut-être avoir une meilleure idée de l'</w:t>
-      </w:r>
-      <w:proofErr w:type="spellStart"/>
-      <w:r>
-        <w:rPr>
-          <w:rStyle w:val="5yl5"/>
-          <w:rFonts w:ascii="Verdana" w:hAnsi="Verdana"/>
-          <w:sz w:val="24"/>
-          <w:szCs w:val="24"/>
-        </w:rPr>
-        <w:t>oeuvre</w:t>
-      </w:r>
-      <w:proofErr w:type="spellEnd"/>
-      <w:r>
-        <w:rPr>
-          <w:rStyle w:val="5yl5"/>
-          <w:rFonts w:ascii="Verdana" w:hAnsi="Verdana"/>
+      <w:r>
+        <w:rPr>
+          <w:rStyle w:val="5yl5"/>
+          <w:rFonts w:ascii="Verdana" w:hAnsi="Verdana"/>
+          <w:color w:val="FF0000"/>
+          <w:sz w:val="24"/>
+          <w:szCs w:val="24"/>
+        </w:rPr>
+        <w:t>remplit</w:t>
+      </w:r>
+      <w:r>
+        <w:rPr>
+          <w:rStyle w:val="5yl5"/>
+          <w:rFonts w:ascii="Verdana" w:hAnsi="Verdana"/>
+          <w:color w:val="FF0000"/>
+          <w:sz w:val="24"/>
+          <w:szCs w:val="24"/>
+        </w:rPr>
+        <w:t xml:space="preserve"> plus en profondeur et qu'il retourne </w:t>
+      </w:r>
+      <w:r>
+        <w:rPr>
+          <w:rStyle w:val="5yl5"/>
+          <w:rFonts w:ascii="Verdana" w:hAnsi="Verdana"/>
+          <w:color w:val="FF0000"/>
+          <w:sz w:val="24"/>
+          <w:szCs w:val="24"/>
+        </w:rPr>
+        <w:t xml:space="preserve">par mail </w:t>
+      </w:r>
+      <w:r>
+        <w:rPr>
+          <w:rStyle w:val="5yl5"/>
+          <w:rFonts w:ascii="Verdana" w:hAnsi="Verdana"/>
+          <w:color w:val="FF0000"/>
+          <w:sz w:val="24"/>
+          <w:szCs w:val="24"/>
+        </w:rPr>
+        <w:t>à la mairie.</w:t>
+      </w:r>
+    </w:p>
+    <w:p>
+      <w:pPr>
+        <w:pStyle w:val="ListParagraph"/>
+        <w:numPr>
+          <w:ilvl w:val="0"/>
+          <w:numId w:val="2"/>
+        </w:numPr>
+        <w:spacing w:before="100" w:beforeAutospacing="1" w:after="100" w:afterAutospacing="1" w:line="240" w:lineRule="auto"/>
+        <w:rPr>
+          <w:rStyle w:val="5yl5"/>
+          <w:rFonts w:ascii="Verdana" w:eastAsia="Times New Roman" w:hAnsi="Verdana" w:cs="Times New Roman"/>
+          <w:color w:val="FF0000"/>
+          <w:sz w:val="24"/>
+          <w:szCs w:val="24"/>
+          <w:lang w:eastAsia="fr-FR"/>
+        </w:rPr>
+      </w:pPr>
+      <w:r>
+        <w:rPr>
+          <w:rStyle w:val="5yl5"/>
+          <w:rFonts w:ascii="Verdana" w:hAnsi="Verdana"/>
+          <w:color w:val="FF0000"/>
+          <w:sz w:val="24"/>
+          <w:szCs w:val="24"/>
+        </w:rPr>
+        <w:t xml:space="preserve">Se connecter en tant que jury pour juger toutes les </w:t>
+      </w:r>
+      <w:r>
+        <w:rPr>
+          <w:rStyle w:val="5yl5"/>
+          <w:rFonts w:ascii="Verdana" w:hAnsi="Verdana"/>
+          <w:color w:val="FF0000"/>
+          <w:sz w:val="24"/>
+          <w:szCs w:val="24"/>
+        </w:rPr>
+        <w:t>œuvres</w:t>
+      </w:r>
+      <w:r>
+        <w:rPr>
+          <w:rStyle w:val="5yl5"/>
+          <w:rFonts w:ascii="Verdana" w:hAnsi="Verdana"/>
+          <w:color w:val="FF0000"/>
+          <w:sz w:val="24"/>
+          <w:szCs w:val="24"/>
+        </w:rPr>
+        <w:t xml:space="preserve"> qui ont été p</w:t>
+      </w:r>
+      <w:r>
+        <w:rPr>
+          <w:rStyle w:val="5yl5"/>
+          <w:rFonts w:ascii="Verdana" w:hAnsi="Verdana"/>
+          <w:color w:val="FF0000"/>
+          <w:sz w:val="24"/>
+          <w:szCs w:val="24"/>
+        </w:rPr>
+        <w:t xml:space="preserve">roposé par les artistes donc </w:t>
+      </w:r>
+      <w:r>
+        <w:rPr>
+          <w:rStyle w:val="5yl5"/>
+          <w:rFonts w:ascii="Verdana" w:hAnsi="Verdana"/>
+          <w:color w:val="FF0000"/>
+          <w:sz w:val="24"/>
+          <w:szCs w:val="24"/>
+        </w:rPr>
+        <w:t>les valide</w:t>
+      </w:r>
+      <w:r>
+        <w:rPr>
+          <w:rStyle w:val="5yl5"/>
+          <w:rFonts w:ascii="Verdana" w:hAnsi="Verdana"/>
+          <w:color w:val="FF0000"/>
+          <w:sz w:val="24"/>
+          <w:szCs w:val="24"/>
+        </w:rPr>
+        <w:t>r</w:t>
+      </w:r>
+      <w:r>
+        <w:rPr>
+          <w:rStyle w:val="5yl5"/>
+          <w:rFonts w:ascii="Verdana" w:hAnsi="Verdana"/>
+          <w:color w:val="FF0000"/>
+          <w:sz w:val="24"/>
+          <w:szCs w:val="24"/>
+        </w:rPr>
+        <w:t xml:space="preserve"> ou les supprime</w:t>
+      </w:r>
+      <w:r>
+        <w:rPr>
+          <w:rStyle w:val="5yl5"/>
+          <w:rFonts w:ascii="Verdana" w:hAnsi="Verdana"/>
+          <w:color w:val="FF0000"/>
+          <w:sz w:val="24"/>
+          <w:szCs w:val="24"/>
+        </w:rPr>
+        <w:t>r</w:t>
+      </w:r>
+      <w:r>
+        <w:rPr>
+          <w:rStyle w:val="5yl5"/>
+          <w:rFonts w:ascii="Verdana" w:hAnsi="Verdana"/>
+          <w:color w:val="FF0000"/>
+          <w:sz w:val="24"/>
+          <w:szCs w:val="24"/>
+        </w:rPr>
+        <w:t>.</w:t>
+      </w:r>
+    </w:p>
+    <w:p>
+      <w:pPr>
+        <w:pStyle w:val="ListParagraph"/>
+        <w:numPr>
+          <w:ilvl w:val="0"/>
+          <w:numId w:val="2"/>
+        </w:numPr>
+        <w:spacing w:before="100" w:beforeAutospacing="1" w:after="100" w:afterAutospacing="1" w:line="240" w:lineRule="auto"/>
+        <w:rPr>
+          <w:rStyle w:val="5yl5"/>
+          <w:rFonts w:ascii="Verdana" w:eastAsia="Times New Roman" w:hAnsi="Verdana" w:cs="Times New Roman"/>
+          <w:color w:val="FF0000"/>
+          <w:sz w:val="24"/>
+          <w:szCs w:val="24"/>
+          <w:lang w:eastAsia="fr-FR"/>
+        </w:rPr>
+      </w:pPr>
+      <w:r>
+        <w:rPr>
+          <w:rStyle w:val="5yl5"/>
+          <w:rFonts w:ascii="Verdana" w:hAnsi="Verdana"/>
+          <w:color w:val="FF0000"/>
+          <w:sz w:val="24"/>
+          <w:szCs w:val="24"/>
+        </w:rPr>
+        <w:t xml:space="preserve">Se connecter en tant qu'admin pour valider officiellement toutes les </w:t>
+      </w:r>
+      <w:r>
+        <w:rPr>
+          <w:rStyle w:val="5yl5"/>
+          <w:rFonts w:ascii="Verdana" w:hAnsi="Verdana"/>
+          <w:color w:val="FF0000"/>
+          <w:sz w:val="24"/>
+          <w:szCs w:val="24"/>
+        </w:rPr>
+        <w:t>œuvres</w:t>
+      </w:r>
+      <w:r>
+        <w:rPr>
+          <w:rStyle w:val="5yl5"/>
+          <w:rFonts w:ascii="Verdana" w:hAnsi="Verdana"/>
+          <w:color w:val="FF0000"/>
+          <w:sz w:val="24"/>
+          <w:szCs w:val="24"/>
+        </w:rPr>
+        <w:t xml:space="preserve"> (ce qui envoie un e-mail automatique à</w:t>
+      </w:r>
+      <w:r>
+        <w:rPr>
+          <w:rStyle w:val="5yl5"/>
+          <w:rFonts w:ascii="Verdana" w:hAnsi="Verdana"/>
+          <w:color w:val="FF0000"/>
+          <w:sz w:val="24"/>
+          <w:szCs w:val="24"/>
+        </w:rPr>
+        <w:t xml:space="preserve"> l'artiste), pour gérer les jurys</w:t>
+      </w:r>
+      <w:r>
+        <w:rPr>
+          <w:rStyle w:val="5yl5"/>
+          <w:rFonts w:ascii="Verdana" w:hAnsi="Verdana"/>
+          <w:color w:val="FF0000"/>
+          <w:sz w:val="24"/>
+          <w:szCs w:val="24"/>
+        </w:rPr>
+        <w:t xml:space="preserve"> et aussi les spams par la même occasion.</w:t>
+      </w:r>
+    </w:p>
+    <w:p>
+      <w:pPr>
+        <w:spacing w:before="100" w:beforeAutospacing="1" w:after="100" w:afterAutospacing="1" w:line="240" w:lineRule="auto"/>
+        <w:rPr>
+          <w:rFonts w:ascii="Verdana" w:eastAsia="Times New Roman" w:hAnsi="Verdana" w:cs="Times New Roman"/>
+          <w:color w:val="FF0000"/>
+          <w:sz w:val="24"/>
+          <w:szCs w:val="24"/>
+          <w:lang w:eastAsia="fr-FR"/>
+        </w:rPr>
+      </w:pPr>
+      <w:r>
+        <w:rPr>
+          <w:rStyle w:val="5yl5"/>
+          <w:rFonts w:ascii="Verdana" w:hAnsi="Verdana"/>
+          <w:color w:val="FF0000"/>
+          <w:sz w:val="24"/>
+          <w:szCs w:val="24"/>
+        </w:rPr>
+        <w:t xml:space="preserve">Ensuite on devait avoir un </w:t>
+      </w:r>
+      <w:r>
+        <w:rPr>
+          <w:rStyle w:val="5yl5"/>
+          <w:rFonts w:ascii="Verdana" w:hAnsi="Verdana"/>
+          <w:color w:val="FF0000"/>
+          <w:sz w:val="24"/>
+          <w:szCs w:val="24"/>
+        </w:rPr>
+        <w:t>a</w:t>
+      </w:r>
+      <w:r>
+        <w:rPr>
+          <w:rStyle w:val="5yl5"/>
+          <w:rFonts w:ascii="Verdana" w:hAnsi="Verdana"/>
+          <w:color w:val="FF0000"/>
+          <w:sz w:val="24"/>
+          <w:szCs w:val="24"/>
+        </w:rPr>
+        <w:t>spect</w:t>
+      </w:r>
+      <w:r>
+        <w:rPr>
+          <w:rStyle w:val="5yl5"/>
+          <w:rFonts w:ascii="Verdana" w:hAnsi="Verdana"/>
+          <w:color w:val="FF0000"/>
+          <w:sz w:val="24"/>
+          <w:szCs w:val="24"/>
+        </w:rPr>
+        <w:t xml:space="preserve"> cartographie </w:t>
+      </w:r>
+      <w:r>
+        <w:rPr>
+          <w:rStyle w:val="5yl5"/>
+          <w:rFonts w:ascii="Verdana" w:hAnsi="Verdana"/>
+          <w:color w:val="FF0000"/>
+          <w:sz w:val="24"/>
+          <w:szCs w:val="24"/>
+        </w:rPr>
+        <w:t xml:space="preserve">qui devait </w:t>
+      </w:r>
+      <w:r>
+        <w:rPr>
+          <w:rStyle w:val="5yl5"/>
+          <w:rFonts w:ascii="Verdana" w:hAnsi="Verdana"/>
+          <w:color w:val="FF0000"/>
+          <w:sz w:val="24"/>
+          <w:szCs w:val="24"/>
+        </w:rPr>
+        <w:t>permet</w:t>
+      </w:r>
+      <w:r>
+        <w:rPr>
+          <w:rStyle w:val="5yl5"/>
+          <w:rFonts w:ascii="Verdana" w:hAnsi="Verdana"/>
+          <w:color w:val="FF0000"/>
+          <w:sz w:val="24"/>
+          <w:szCs w:val="24"/>
+        </w:rPr>
+        <w:t>tre</w:t>
+      </w:r>
+      <w:r>
+        <w:rPr>
+          <w:rStyle w:val="5yl5"/>
+          <w:rFonts w:ascii="Verdana" w:hAnsi="Verdana"/>
+          <w:color w:val="FF0000"/>
+          <w:sz w:val="24"/>
+          <w:szCs w:val="24"/>
+        </w:rPr>
+        <w:t xml:space="preserve"> en backoffice d</w:t>
+      </w:r>
+      <w:r>
+        <w:rPr>
+          <w:rStyle w:val="5yl5"/>
+          <w:rFonts w:ascii="Verdana" w:hAnsi="Verdana"/>
+          <w:color w:val="FF0000"/>
+          <w:sz w:val="24"/>
+          <w:szCs w:val="24"/>
+        </w:rPr>
+        <w:t xml:space="preserve">'ajouter une fiche sur un lieu, c’est </w:t>
+      </w:r>
+      <w:r>
+        <w:rPr>
+          <w:rStyle w:val="5yl5"/>
+          <w:rFonts w:ascii="Verdana" w:hAnsi="Verdana"/>
+          <w:color w:val="FF0000"/>
+          <w:sz w:val="24"/>
+          <w:szCs w:val="24"/>
+        </w:rPr>
+        <w:t xml:space="preserve">de </w:t>
+      </w:r>
+      <w:r>
+        <w:rPr>
+          <w:rStyle w:val="5yl5"/>
+          <w:rFonts w:ascii="Verdana" w:hAnsi="Verdana"/>
+          <w:color w:val="FF0000"/>
+          <w:sz w:val="24"/>
+          <w:szCs w:val="24"/>
+        </w:rPr>
+        <w:t xml:space="preserve">pouvoir </w:t>
+      </w:r>
+      <w:r>
+        <w:rPr>
+          <w:rStyle w:val="5yl5"/>
+          <w:rFonts w:ascii="Verdana" w:hAnsi="Verdana"/>
+          <w:color w:val="FF0000"/>
+          <w:sz w:val="24"/>
+          <w:szCs w:val="24"/>
+        </w:rPr>
+        <w:t xml:space="preserve">modifier la carte. </w:t>
+      </w:r>
+      <w:r>
+        <w:rPr>
+          <w:rStyle w:val="5yl5"/>
+          <w:rFonts w:ascii="Verdana" w:hAnsi="Verdana"/>
+          <w:color w:val="FF0000"/>
+          <w:sz w:val="24"/>
+          <w:szCs w:val="24"/>
+        </w:rPr>
+        <w:t xml:space="preserve">Celle-ci </w:t>
+      </w:r>
+      <w:r>
+        <w:rPr>
+          <w:rStyle w:val="5yl5"/>
+          <w:rFonts w:ascii="Verdana" w:hAnsi="Verdana"/>
+          <w:color w:val="FF0000"/>
+          <w:sz w:val="24"/>
+          <w:szCs w:val="24"/>
+        </w:rPr>
+        <w:t>devait être</w:t>
+      </w:r>
+      <w:r>
+        <w:rPr>
+          <w:rStyle w:val="5yl5"/>
+          <w:rFonts w:ascii="Verdana" w:hAnsi="Verdana"/>
+          <w:color w:val="FF0000"/>
+          <w:sz w:val="24"/>
+          <w:szCs w:val="24"/>
+        </w:rPr>
+        <w:t xml:space="preserve"> accessible directement sur le site par les jurys notamment pour voir un lieu et peut-être avoir une meilleure idée de l'</w:t>
+      </w:r>
+      <w:r>
+        <w:rPr>
+          <w:rStyle w:val="5yl5"/>
+          <w:rFonts w:ascii="Verdana" w:hAnsi="Verdana"/>
+          <w:color w:val="FF0000"/>
+          <w:sz w:val="24"/>
+          <w:szCs w:val="24"/>
+        </w:rPr>
+        <w:t>œuvre</w:t>
+      </w:r>
+      <w:r>
+        <w:rPr>
+          <w:rStyle w:val="5yl5"/>
+          <w:rFonts w:ascii="Verdana" w:hAnsi="Verdana"/>
+          <w:color w:val="FF0000"/>
           <w:sz w:val="24"/>
           <w:szCs w:val="24"/>
         </w:rPr>
         <w:t xml:space="preserve"> qui y correspondrait le mieux, d'avoir des infos sur ce lieu par la même occasion.</w:t>
+      </w:r>
+      <w:r>
+        <w:rPr>
+          <w:rStyle w:val="5yl5"/>
+          <w:rFonts w:ascii="Verdana" w:hAnsi="Verdana"/>
+          <w:color w:val="FF0000"/>
+          <w:sz w:val="24"/>
+          <w:szCs w:val="24"/>
+        </w:rPr>
+        <w:t xml:space="preserve"> De plus, ils peuvent consulter les points d’eaux sur cette carte (pour se désaltérer par exemple).</w:t>
       </w:r>
     </w:p>
     <w:p>
@@ -264,24 +594,23 @@
     <w:p>
       <w:pPr>
         <w:spacing w:before="100" w:beforeAutospacing="1" w:after="100" w:afterAutospacing="1" w:line="240" w:lineRule="auto"/>
-        <w:ind w:left="708"/>
-        <w:rPr>
-          <w:rFonts w:ascii="Verdana" w:eastAsia="Times New Roman" w:hAnsi="Verdana" w:cs="Times New Roman"/>
-          <w:color w:val="FF0000"/>
-          <w:sz w:val="24"/>
-          <w:szCs w:val="24"/>
-          <w:lang w:eastAsia="fr-FR"/>
-        </w:rPr>
-      </w:pPr>
-      <w:r>
-        <w:rPr>
-          <w:rFonts w:ascii="Verdana" w:eastAsia="Times New Roman" w:hAnsi="Verdana" w:cs="Times New Roman"/>
-          <w:color w:val="FF0000"/>
-          <w:sz w:val="24"/>
-          <w:szCs w:val="24"/>
-          <w:lang w:eastAsia="fr-FR"/>
-        </w:rPr>
-        <w:t xml:space="preserve">GITHUB (Gestion de version) et </w:t>
+        <w:rPr>
+          <w:rFonts w:ascii="Verdana" w:eastAsia="Times New Roman" w:hAnsi="Verdana" w:cs="Times New Roman"/>
+          <w:color w:val="FF0000"/>
+          <w:sz w:val="24"/>
+          <w:szCs w:val="24"/>
+          <w:lang w:eastAsia="fr-FR"/>
+        </w:rPr>
+      </w:pPr>
+      <w:r>
+        <w:rPr>
+          <w:rFonts w:ascii="Verdana" w:eastAsia="Times New Roman" w:hAnsi="Verdana" w:cs="Times New Roman"/>
+          <w:color w:val="FF0000"/>
+          <w:sz w:val="24"/>
+          <w:szCs w:val="24"/>
+          <w:lang w:eastAsia="fr-FR"/>
+        </w:rPr>
+        <w:t xml:space="preserve">Pour la communication et le partage de documents sur lesquels on a travaillé, on a utilisé GITHUB (gestion de version) ainsi que </w:t>
       </w:r>
       <w:proofErr w:type="spellStart"/>
       <w:r>
@@ -303,204 +632,920 @@
           <w:szCs w:val="24"/>
           <w:lang w:eastAsia="fr-FR"/>
         </w:rPr>
-        <w:t xml:space="preserve"> (Tableau de bord)</w:t>
-      </w:r>
-      <w:r>
-        <w:rPr>
-          <w:rFonts w:ascii="Verdana" w:eastAsia="Times New Roman" w:hAnsi="Verdana" w:cs="Times New Roman"/>
-          <w:color w:val="FF0000"/>
-          <w:sz w:val="24"/>
-          <w:szCs w:val="24"/>
-          <w:lang w:eastAsia="fr-FR"/>
-        </w:rPr>
-        <w:t>. Mise en place d’un planning de type GANTT pour chaque semaine.</w:t>
-      </w:r>
-    </w:p>
-    <w:p>
-      <w:pPr>
+        <w:t xml:space="preserve"> (Tableau de bord). De plus, nous avons aussi mis en place une conversation sur Facebook afin d’é</w:t>
+      </w:r>
+      <w:r>
+        <w:rPr>
+          <w:rFonts w:ascii="Verdana" w:eastAsia="Times New Roman" w:hAnsi="Verdana" w:cs="Times New Roman"/>
+          <w:color w:val="FF0000"/>
+          <w:sz w:val="24"/>
+          <w:szCs w:val="24"/>
+          <w:lang w:eastAsia="fr-FR"/>
+        </w:rPr>
+        <w:t>viter les problèmes de liaison liés au départ de Paul au Canada.</w:t>
+      </w:r>
+    </w:p>
+    <w:p>
+      <w:pPr>
+        <w:spacing w:before="100" w:beforeAutospacing="1" w:after="100" w:afterAutospacing="1" w:line="240" w:lineRule="auto"/>
+        <w:rPr>
+          <w:rFonts w:ascii="Verdana" w:eastAsia="Times New Roman" w:hAnsi="Verdana" w:cs="Times New Roman"/>
+          <w:color w:val="FF0000"/>
+          <w:sz w:val="24"/>
+          <w:szCs w:val="24"/>
+          <w:lang w:eastAsia="fr-FR"/>
+        </w:rPr>
+      </w:pPr>
+      <w:r>
+        <w:rPr>
+          <w:rFonts w:ascii="Verdana" w:eastAsia="Times New Roman" w:hAnsi="Verdana" w:cs="Times New Roman"/>
+          <w:color w:val="FF0000"/>
+          <w:sz w:val="24"/>
+          <w:szCs w:val="24"/>
+          <w:lang w:eastAsia="fr-FR"/>
+        </w:rPr>
+        <w:t xml:space="preserve">Nous avons aussi mis en place un planning de type GANTT pour chaque semaine de travail effectuée. </w:t>
+      </w:r>
+    </w:p>
+    <w:p>
+      <w:pPr>
+        <w:spacing w:before="100" w:beforeAutospacing="1" w:after="100" w:afterAutospacing="1" w:line="240" w:lineRule="auto"/>
+        <w:rPr>
+          <w:rFonts w:ascii="Verdana" w:eastAsia="Times New Roman" w:hAnsi="Verdana" w:cs="Times New Roman"/>
+          <w:sz w:val="24"/>
+          <w:szCs w:val="24"/>
+          <w:lang w:eastAsia="fr-FR"/>
+        </w:rPr>
+      </w:pPr>
+      <w:r>
+        <w:rPr>
+          <w:rFonts w:ascii="Verdana" w:eastAsia="Times New Roman" w:hAnsi="Verdana" w:cs="Times New Roman"/>
+          <w:sz w:val="24"/>
+          <w:szCs w:val="24"/>
+          <w:lang w:eastAsia="fr-FR"/>
+        </w:rPr>
+        <w:t>Comment sont répartis les rôles au sein du groupe (qui fait quoi) ?</w:t>
+      </w:r>
+    </w:p>
+    <w:p>
+      <w:pPr>
+        <w:spacing w:before="100" w:beforeAutospacing="1" w:after="100" w:afterAutospacing="1" w:line="240" w:lineRule="auto"/>
+        <w:rPr>
+          <w:rFonts w:ascii="Verdana" w:eastAsia="Times New Roman" w:hAnsi="Verdana" w:cs="Times New Roman"/>
+          <w:color w:val="FF0000"/>
+          <w:sz w:val="24"/>
+          <w:szCs w:val="24"/>
+          <w:lang w:eastAsia="fr-FR"/>
+        </w:rPr>
+      </w:pPr>
+      <w:r>
+        <w:rPr>
+          <w:rFonts w:ascii="Verdana" w:eastAsia="Times New Roman" w:hAnsi="Verdana" w:cs="Times New Roman"/>
+          <w:color w:val="FF0000"/>
+          <w:sz w:val="24"/>
+          <w:szCs w:val="24"/>
+          <w:lang w:eastAsia="fr-FR"/>
+        </w:rPr>
+        <w:t>Pour la répartition des tâches, nous avons décidé de séparer le groupe en trois (2 groupes de 2 élèves et un élève seul).</w:t>
+      </w:r>
+    </w:p>
+    <w:p>
+      <w:pPr>
+        <w:spacing w:before="100" w:beforeAutospacing="1" w:after="100" w:afterAutospacing="1" w:line="240" w:lineRule="auto"/>
+        <w:rPr>
+          <w:rFonts w:ascii="Verdana" w:eastAsia="Times New Roman" w:hAnsi="Verdana" w:cs="Times New Roman"/>
+          <w:color w:val="FF0000"/>
+          <w:sz w:val="24"/>
+          <w:szCs w:val="24"/>
+          <w:lang w:eastAsia="fr-FR"/>
+        </w:rPr>
+      </w:pPr>
+      <w:r>
+        <w:rPr>
+          <w:rFonts w:ascii="Verdana" w:eastAsia="Times New Roman" w:hAnsi="Verdana" w:cs="Times New Roman"/>
+          <w:color w:val="FF0000"/>
+          <w:sz w:val="24"/>
+          <w:szCs w:val="24"/>
+          <w:lang w:eastAsia="fr-FR"/>
+        </w:rPr>
+        <w:t xml:space="preserve">Pour commencer, nous nous sommes tous </w:t>
+      </w:r>
+      <w:r>
+        <w:rPr>
+          <w:rFonts w:ascii="Verdana" w:eastAsia="Times New Roman" w:hAnsi="Verdana" w:cs="Times New Roman"/>
+          <w:color w:val="FF0000"/>
+          <w:sz w:val="24"/>
+          <w:szCs w:val="24"/>
+          <w:lang w:eastAsia="fr-FR"/>
+        </w:rPr>
+        <w:t>plus ou moins impliqués</w:t>
+      </w:r>
+      <w:r>
+        <w:rPr>
+          <w:rFonts w:ascii="Verdana" w:eastAsia="Times New Roman" w:hAnsi="Verdana" w:cs="Times New Roman"/>
+          <w:color w:val="FF0000"/>
+          <w:sz w:val="24"/>
+          <w:szCs w:val="24"/>
+          <w:lang w:eastAsia="fr-FR"/>
+        </w:rPr>
+        <w:t xml:space="preserve"> sur la création du site en suivant les instructions de Pablo </w:t>
+      </w:r>
+      <w:r>
+        <w:rPr>
+          <w:rFonts w:ascii="Verdana" w:eastAsia="Times New Roman" w:hAnsi="Verdana" w:cs="Times New Roman"/>
+          <w:color w:val="FF0000"/>
+          <w:sz w:val="24"/>
+          <w:szCs w:val="24"/>
+          <w:lang w:eastAsia="fr-FR"/>
+        </w:rPr>
+        <w:t>(qui s’occupe le plus du site)</w:t>
+      </w:r>
+      <w:r>
+        <w:rPr>
+          <w:rFonts w:ascii="Verdana" w:eastAsia="Times New Roman" w:hAnsi="Verdana" w:cs="Times New Roman"/>
+          <w:color w:val="FF0000"/>
+          <w:sz w:val="24"/>
+          <w:szCs w:val="24"/>
+          <w:lang w:eastAsia="fr-FR"/>
+        </w:rPr>
+        <w:t>. Puis, petit à petit, Thomas et Pierre se sont détachés du site pour s’occuper de la cartographie.</w:t>
+      </w:r>
+      <w:r>
+        <w:rPr>
+          <w:rFonts w:ascii="Verdana" w:eastAsia="Times New Roman" w:hAnsi="Verdana" w:cs="Times New Roman"/>
+          <w:color w:val="FF0000"/>
+          <w:sz w:val="24"/>
+          <w:szCs w:val="24"/>
+          <w:lang w:eastAsia="fr-FR"/>
+        </w:rPr>
+        <w:t xml:space="preserve"> </w:t>
+      </w:r>
+    </w:p>
+    <w:p>
+      <w:pPr>
+        <w:spacing w:before="100" w:beforeAutospacing="1" w:after="100" w:afterAutospacing="1" w:line="240" w:lineRule="auto"/>
+        <w:rPr>
+          <w:rFonts w:ascii="Verdana" w:eastAsia="Times New Roman" w:hAnsi="Verdana" w:cs="Times New Roman"/>
+          <w:color w:val="FF0000"/>
+          <w:sz w:val="24"/>
+          <w:szCs w:val="24"/>
+          <w:lang w:eastAsia="fr-FR"/>
+        </w:rPr>
+      </w:pPr>
+      <w:r>
+        <w:rPr>
+          <w:rFonts w:ascii="Verdana" w:eastAsia="Times New Roman" w:hAnsi="Verdana" w:cs="Times New Roman"/>
+          <w:color w:val="FF0000"/>
+          <w:sz w:val="24"/>
+          <w:szCs w:val="24"/>
+          <w:lang w:eastAsia="fr-FR"/>
+        </w:rPr>
+        <w:lastRenderedPageBreak/>
+        <w:t>De son côté, Jabrane s’est occupé de la mise en place des diagrammes UML ainsi que de la prise de note et des comptes rendus de réunion avec notre tuteur.</w:t>
+      </w:r>
+    </w:p>
+    <w:p>
+      <w:pPr>
+        <w:spacing w:before="100" w:beforeAutospacing="1" w:after="100" w:afterAutospacing="1" w:line="240" w:lineRule="auto"/>
+        <w:rPr>
+          <w:rFonts w:ascii="Verdana" w:eastAsia="Times New Roman" w:hAnsi="Verdana" w:cs="Times New Roman"/>
+          <w:color w:val="FF0000"/>
+          <w:sz w:val="24"/>
+          <w:szCs w:val="24"/>
+          <w:lang w:eastAsia="fr-FR"/>
+        </w:rPr>
+      </w:pPr>
+      <w:r>
+        <w:rPr>
+          <w:rFonts w:ascii="Verdana" w:eastAsia="Times New Roman" w:hAnsi="Verdana" w:cs="Times New Roman"/>
+          <w:color w:val="FF0000"/>
+          <w:sz w:val="24"/>
+          <w:szCs w:val="24"/>
+          <w:lang w:eastAsia="fr-FR"/>
+        </w:rPr>
+        <w:t>Pour Paul, il s’est avéré difficile de continuer à contribuer au site avec la distance, le décalage horaire et le volume horaire de ses cours au Canada.</w:t>
+      </w:r>
+    </w:p>
+    <w:p>
+      <w:pPr>
+        <w:spacing w:before="100" w:beforeAutospacing="1" w:after="100" w:afterAutospacing="1" w:line="240" w:lineRule="auto"/>
+        <w:rPr>
+          <w:rFonts w:ascii="Verdana" w:eastAsia="Times New Roman" w:hAnsi="Verdana" w:cs="Times New Roman"/>
+          <w:color w:val="FF0000"/>
+          <w:sz w:val="24"/>
+          <w:szCs w:val="24"/>
+          <w:lang w:eastAsia="fr-FR"/>
+        </w:rPr>
+      </w:pPr>
+      <w:r>
+        <w:rPr>
+          <w:rFonts w:ascii="Verdana" w:eastAsia="Times New Roman" w:hAnsi="Verdana" w:cs="Times New Roman"/>
+          <w:color w:val="FF0000"/>
+          <w:sz w:val="24"/>
+          <w:szCs w:val="24"/>
+          <w:lang w:eastAsia="fr-FR"/>
+        </w:rPr>
+        <w:t>Pour le site nous</w:t>
+      </w:r>
+      <w:r>
+        <w:rPr>
+          <w:rFonts w:ascii="Verdana" w:eastAsia="Times New Roman" w:hAnsi="Verdana" w:cs="Times New Roman"/>
+          <w:color w:val="FF0000"/>
+          <w:sz w:val="24"/>
+          <w:szCs w:val="24"/>
+          <w:lang w:eastAsia="fr-FR"/>
+        </w:rPr>
+        <w:t xml:space="preserve"> avons</w:t>
+      </w:r>
+      <w:r>
+        <w:rPr>
+          <w:rFonts w:ascii="Verdana" w:eastAsia="Times New Roman" w:hAnsi="Verdana" w:cs="Times New Roman"/>
+          <w:color w:val="FF0000"/>
+          <w:sz w:val="24"/>
+          <w:szCs w:val="24"/>
+          <w:lang w:eastAsia="fr-FR"/>
+        </w:rPr>
+        <w:t> :</w:t>
+      </w:r>
+    </w:p>
+    <w:p>
+      <w:pPr>
+        <w:pStyle w:val="ListParagraph"/>
         <w:numPr>
           <w:ilvl w:val="0"/>
-          <w:numId w:val="1"/>
+          <w:numId w:val="2"/>
         </w:numPr>
         <w:spacing w:before="100" w:beforeAutospacing="1" w:after="100" w:afterAutospacing="1" w:line="240" w:lineRule="auto"/>
         <w:rPr>
           <w:rFonts w:ascii="Verdana" w:eastAsia="Times New Roman" w:hAnsi="Verdana" w:cs="Times New Roman"/>
-          <w:sz w:val="24"/>
-          <w:szCs w:val="24"/>
-          <w:lang w:eastAsia="fr-FR"/>
-        </w:rPr>
-      </w:pPr>
-      <w:r>
-        <w:rPr>
-          <w:rFonts w:ascii="Verdana" w:eastAsia="Times New Roman" w:hAnsi="Verdana" w:cs="Times New Roman"/>
-          <w:sz w:val="24"/>
-          <w:szCs w:val="24"/>
-          <w:lang w:eastAsia="fr-FR"/>
-        </w:rPr>
-        <w:t>Comment sont répartis les rôles au sein du groupe (qui fait quoi) ?</w:t>
-      </w:r>
-    </w:p>
-    <w:p>
-      <w:pPr>
-        <w:spacing w:before="100" w:beforeAutospacing="1" w:after="100" w:afterAutospacing="1" w:line="240" w:lineRule="auto"/>
-        <w:ind w:left="708"/>
-        <w:rPr>
-          <w:rFonts w:ascii="Verdana" w:eastAsia="Times New Roman" w:hAnsi="Verdana" w:cs="Times New Roman"/>
-          <w:color w:val="FF0000"/>
-          <w:sz w:val="24"/>
-          <w:szCs w:val="24"/>
-          <w:lang w:eastAsia="fr-FR"/>
-        </w:rPr>
-      </w:pPr>
-      <w:r>
-        <w:rPr>
-          <w:rFonts w:ascii="Verdana" w:eastAsia="Times New Roman" w:hAnsi="Verdana" w:cs="Times New Roman"/>
-          <w:color w:val="FF0000"/>
-          <w:sz w:val="24"/>
-          <w:szCs w:val="24"/>
-          <w:lang w:eastAsia="fr-FR"/>
-        </w:rPr>
-        <w:t xml:space="preserve">Carte : </w:t>
-      </w:r>
-      <w:proofErr w:type="spellStart"/>
-      <w:r>
-        <w:rPr>
-          <w:rFonts w:ascii="Verdana" w:eastAsia="Times New Roman" w:hAnsi="Verdana" w:cs="Times New Roman"/>
-          <w:color w:val="FF0000"/>
-          <w:sz w:val="24"/>
-          <w:szCs w:val="24"/>
-          <w:lang w:eastAsia="fr-FR"/>
-        </w:rPr>
-        <w:t>Piew</w:t>
-      </w:r>
-      <w:proofErr w:type="spellEnd"/>
-      <w:r>
-        <w:rPr>
-          <w:rFonts w:ascii="Verdana" w:eastAsia="Times New Roman" w:hAnsi="Verdana" w:cs="Times New Roman"/>
-          <w:color w:val="FF0000"/>
-          <w:sz w:val="24"/>
-          <w:szCs w:val="24"/>
-          <w:lang w:eastAsia="fr-FR"/>
-        </w:rPr>
-        <w:t xml:space="preserve"> et Thomas </w:t>
-      </w:r>
-      <w:r>
-        <w:rPr>
-          <w:rFonts w:ascii="Verdana" w:eastAsia="Times New Roman" w:hAnsi="Verdana" w:cs="Times New Roman"/>
-          <w:color w:val="FF0000"/>
-          <w:sz w:val="24"/>
-          <w:szCs w:val="24"/>
-          <w:lang w:eastAsia="fr-FR"/>
-        </w:rPr>
-        <w:sym w:font="Wingdings" w:char="F0E8"/>
-      </w:r>
-      <w:r>
-        <w:rPr>
-          <w:rFonts w:ascii="Verdana" w:eastAsia="Times New Roman" w:hAnsi="Verdana" w:cs="Times New Roman"/>
-          <w:color w:val="FF0000"/>
-          <w:sz w:val="24"/>
-          <w:szCs w:val="24"/>
-          <w:lang w:eastAsia="fr-FR"/>
-        </w:rPr>
-        <w:t xml:space="preserve"> Modification (à préciser tout ce que vous avez fait en détail)</w:t>
-      </w:r>
-    </w:p>
-    <w:p>
-      <w:pPr>
-        <w:spacing w:before="100" w:beforeAutospacing="1" w:after="100" w:afterAutospacing="1" w:line="240" w:lineRule="auto"/>
-        <w:ind w:left="708"/>
-        <w:rPr>
-          <w:rFonts w:ascii="Verdana" w:eastAsia="Times New Roman" w:hAnsi="Verdana" w:cs="Times New Roman"/>
-          <w:color w:val="FF0000"/>
-          <w:sz w:val="24"/>
-          <w:szCs w:val="24"/>
-          <w:lang w:eastAsia="fr-FR"/>
-        </w:rPr>
-      </w:pPr>
-      <w:r>
-        <w:rPr>
-          <w:rFonts w:ascii="Verdana" w:eastAsia="Times New Roman" w:hAnsi="Verdana" w:cs="Times New Roman"/>
-          <w:color w:val="FF0000"/>
-          <w:sz w:val="24"/>
-          <w:szCs w:val="24"/>
-          <w:lang w:eastAsia="fr-FR"/>
-        </w:rPr>
-        <w:t xml:space="preserve">Site web : Pablo et </w:t>
-      </w:r>
-      <w:proofErr w:type="spellStart"/>
-      <w:r>
-        <w:rPr>
-          <w:rFonts w:ascii="Verdana" w:eastAsia="Times New Roman" w:hAnsi="Verdana" w:cs="Times New Roman"/>
-          <w:color w:val="FF0000"/>
-          <w:sz w:val="24"/>
-          <w:szCs w:val="24"/>
-          <w:lang w:eastAsia="fr-FR"/>
-        </w:rPr>
-        <w:t>Jab</w:t>
-      </w:r>
-      <w:proofErr w:type="spellEnd"/>
-      <w:r>
-        <w:rPr>
-          <w:rFonts w:ascii="Verdana" w:eastAsia="Times New Roman" w:hAnsi="Verdana" w:cs="Times New Roman"/>
-          <w:color w:val="FF0000"/>
-          <w:sz w:val="24"/>
-          <w:szCs w:val="24"/>
-          <w:lang w:eastAsia="fr-FR"/>
-        </w:rPr>
-        <w:t xml:space="preserve"> </w:t>
-      </w:r>
-      <w:r>
-        <w:rPr>
-          <w:rFonts w:ascii="Verdana" w:eastAsia="Times New Roman" w:hAnsi="Verdana" w:cs="Times New Roman"/>
-          <w:color w:val="FF0000"/>
-          <w:sz w:val="24"/>
-          <w:szCs w:val="24"/>
-          <w:lang w:eastAsia="fr-FR"/>
-        </w:rPr>
-        <w:sym w:font="Wingdings" w:char="F0E8"/>
-      </w:r>
-      <w:r>
-        <w:rPr>
-          <w:rFonts w:ascii="Verdana" w:eastAsia="Times New Roman" w:hAnsi="Verdana" w:cs="Times New Roman"/>
-          <w:color w:val="FF0000"/>
-          <w:sz w:val="24"/>
-          <w:szCs w:val="24"/>
-          <w:lang w:eastAsia="fr-FR"/>
-        </w:rPr>
-        <w:t xml:space="preserve"> A </w:t>
-      </w:r>
-      <w:proofErr w:type="spellStart"/>
-      <w:r>
-        <w:rPr>
-          <w:rFonts w:ascii="Verdana" w:eastAsia="Times New Roman" w:hAnsi="Verdana" w:cs="Times New Roman"/>
-          <w:color w:val="FF0000"/>
-          <w:sz w:val="24"/>
-          <w:szCs w:val="24"/>
-          <w:lang w:eastAsia="fr-FR"/>
-        </w:rPr>
-        <w:t>preciser</w:t>
-      </w:r>
-      <w:proofErr w:type="spellEnd"/>
-      <w:r>
-        <w:rPr>
-          <w:rFonts w:ascii="Verdana" w:eastAsia="Times New Roman" w:hAnsi="Verdana" w:cs="Times New Roman"/>
-          <w:color w:val="FF0000"/>
-          <w:sz w:val="24"/>
-          <w:szCs w:val="24"/>
-          <w:lang w:eastAsia="fr-FR"/>
-        </w:rPr>
-        <w:t xml:space="preserve"> tout ce qu’on a fait</w:t>
-      </w:r>
-    </w:p>
-    <w:p>
-      <w:pPr>
+          <w:color w:val="FF0000"/>
+          <w:sz w:val="24"/>
+          <w:szCs w:val="24"/>
+          <w:lang w:eastAsia="fr-FR"/>
+        </w:rPr>
+      </w:pPr>
+      <w:r>
+        <w:rPr>
+          <w:rFonts w:ascii="Verdana" w:eastAsia="Times New Roman" w:hAnsi="Verdana" w:cs="Times New Roman"/>
+          <w:color w:val="FF0000"/>
+          <w:sz w:val="24"/>
+          <w:szCs w:val="24"/>
+          <w:lang w:eastAsia="fr-FR"/>
+        </w:rPr>
+        <w:t>Créé la base de données</w:t>
+      </w:r>
+    </w:p>
+    <w:p>
+      <w:pPr>
+        <w:pStyle w:val="ListParagraph"/>
         <w:numPr>
           <w:ilvl w:val="0"/>
-          <w:numId w:val="1"/>
+          <w:numId w:val="2"/>
         </w:numPr>
         <w:spacing w:before="100" w:beforeAutospacing="1" w:after="100" w:afterAutospacing="1" w:line="240" w:lineRule="auto"/>
         <w:rPr>
           <w:rFonts w:ascii="Verdana" w:eastAsia="Times New Roman" w:hAnsi="Verdana" w:cs="Times New Roman"/>
+          <w:color w:val="FF0000"/>
+          <w:sz w:val="24"/>
+          <w:szCs w:val="24"/>
+          <w:lang w:eastAsia="fr-FR"/>
+        </w:rPr>
+      </w:pPr>
+      <w:r>
+        <w:rPr>
+          <w:rFonts w:ascii="Verdana" w:eastAsia="Times New Roman" w:hAnsi="Verdana" w:cs="Times New Roman"/>
+          <w:color w:val="FF0000"/>
+          <w:sz w:val="24"/>
+          <w:szCs w:val="24"/>
+          <w:lang w:eastAsia="fr-FR"/>
+        </w:rPr>
+        <w:t>Conçu l’interface de connexion pour l’admin ou les jurys</w:t>
+      </w:r>
+    </w:p>
+    <w:p>
+      <w:pPr>
+        <w:pStyle w:val="ListParagraph"/>
+        <w:numPr>
+          <w:ilvl w:val="0"/>
+          <w:numId w:val="2"/>
+        </w:numPr>
+        <w:spacing w:before="100" w:beforeAutospacing="1" w:after="100" w:afterAutospacing="1" w:line="240" w:lineRule="auto"/>
+        <w:rPr>
+          <w:rFonts w:ascii="Verdana" w:eastAsia="Times New Roman" w:hAnsi="Verdana" w:cs="Times New Roman"/>
+          <w:color w:val="FF0000"/>
+          <w:sz w:val="24"/>
+          <w:szCs w:val="24"/>
+          <w:lang w:eastAsia="fr-FR"/>
+        </w:rPr>
+      </w:pPr>
+      <w:r>
+        <w:rPr>
+          <w:rFonts w:ascii="Verdana" w:eastAsia="Times New Roman" w:hAnsi="Verdana" w:cs="Times New Roman"/>
+          <w:color w:val="FF0000"/>
+          <w:sz w:val="24"/>
+          <w:szCs w:val="24"/>
+          <w:lang w:eastAsia="fr-FR"/>
+        </w:rPr>
+        <w:t>Géré la connexion côté serveur</w:t>
+      </w:r>
+    </w:p>
+    <w:p>
+      <w:pPr>
+        <w:pStyle w:val="ListParagraph"/>
+        <w:numPr>
+          <w:ilvl w:val="0"/>
+          <w:numId w:val="2"/>
+        </w:numPr>
+        <w:spacing w:before="100" w:beforeAutospacing="1" w:after="100" w:afterAutospacing="1" w:line="240" w:lineRule="auto"/>
+        <w:rPr>
+          <w:rFonts w:ascii="Verdana" w:eastAsia="Times New Roman" w:hAnsi="Verdana" w:cs="Times New Roman"/>
+          <w:color w:val="FF0000"/>
+          <w:sz w:val="24"/>
+          <w:szCs w:val="24"/>
+          <w:lang w:eastAsia="fr-FR"/>
+        </w:rPr>
+      </w:pPr>
+      <w:r>
+        <w:rPr>
+          <w:rFonts w:ascii="Verdana" w:eastAsia="Times New Roman" w:hAnsi="Verdana" w:cs="Times New Roman"/>
+          <w:color w:val="FF0000"/>
+          <w:sz w:val="24"/>
+          <w:szCs w:val="24"/>
+          <w:lang w:eastAsia="fr-FR"/>
+        </w:rPr>
+        <w:t>Créé le formulaire de dépôt d’une œuvre</w:t>
+      </w:r>
+    </w:p>
+    <w:p>
+      <w:pPr>
+        <w:pStyle w:val="ListParagraph"/>
+        <w:numPr>
+          <w:ilvl w:val="0"/>
+          <w:numId w:val="2"/>
+        </w:numPr>
+        <w:spacing w:before="100" w:beforeAutospacing="1" w:after="100" w:afterAutospacing="1" w:line="240" w:lineRule="auto"/>
+        <w:rPr>
+          <w:rFonts w:ascii="Verdana" w:eastAsia="Times New Roman" w:hAnsi="Verdana" w:cs="Times New Roman"/>
+          <w:color w:val="FF0000"/>
+          <w:sz w:val="24"/>
+          <w:szCs w:val="24"/>
+          <w:lang w:eastAsia="fr-FR"/>
+        </w:rPr>
+      </w:pPr>
+      <w:r>
+        <w:rPr>
+          <w:rFonts w:ascii="Verdana" w:eastAsia="Times New Roman" w:hAnsi="Verdana" w:cs="Times New Roman"/>
+          <w:color w:val="FF0000"/>
+          <w:sz w:val="24"/>
+          <w:szCs w:val="24"/>
+          <w:lang w:eastAsia="fr-FR"/>
+        </w:rPr>
+        <w:t>Géré ce dépôt côté serveur puis client</w:t>
+      </w:r>
+    </w:p>
+    <w:p>
+      <w:pPr>
+        <w:pStyle w:val="ListParagraph"/>
+        <w:numPr>
+          <w:ilvl w:val="0"/>
+          <w:numId w:val="2"/>
+        </w:numPr>
+        <w:spacing w:before="100" w:beforeAutospacing="1" w:after="100" w:afterAutospacing="1" w:line="240" w:lineRule="auto"/>
+        <w:rPr>
+          <w:rFonts w:ascii="Verdana" w:eastAsia="Times New Roman" w:hAnsi="Verdana" w:cs="Times New Roman"/>
+          <w:color w:val="FF0000"/>
+          <w:sz w:val="24"/>
+          <w:szCs w:val="24"/>
+          <w:lang w:eastAsia="fr-FR"/>
+        </w:rPr>
+      </w:pPr>
+      <w:r>
+        <w:rPr>
+          <w:rFonts w:ascii="Verdana" w:eastAsia="Times New Roman" w:hAnsi="Verdana" w:cs="Times New Roman"/>
+          <w:color w:val="FF0000"/>
+          <w:sz w:val="24"/>
+          <w:szCs w:val="24"/>
+          <w:lang w:eastAsia="fr-FR"/>
+        </w:rPr>
+        <w:t>Intégré le document à télécharger (celui à renvoyer par la suite à la mairie)</w:t>
+      </w:r>
+    </w:p>
+    <w:p>
+      <w:pPr>
+        <w:pStyle w:val="ListParagraph"/>
+        <w:numPr>
+          <w:ilvl w:val="0"/>
+          <w:numId w:val="2"/>
+        </w:numPr>
+        <w:spacing w:before="100" w:beforeAutospacing="1" w:after="100" w:afterAutospacing="1" w:line="240" w:lineRule="auto"/>
+        <w:rPr>
+          <w:rFonts w:ascii="Verdana" w:eastAsia="Times New Roman" w:hAnsi="Verdana" w:cs="Times New Roman"/>
+          <w:color w:val="FF0000"/>
+          <w:sz w:val="24"/>
+          <w:szCs w:val="24"/>
+          <w:lang w:eastAsia="fr-FR"/>
+        </w:rPr>
+      </w:pPr>
+      <w:r>
+        <w:rPr>
+          <w:rFonts w:ascii="Verdana" w:eastAsia="Times New Roman" w:hAnsi="Verdana" w:cs="Times New Roman"/>
+          <w:color w:val="FF0000"/>
+          <w:sz w:val="24"/>
+          <w:szCs w:val="24"/>
+          <w:lang w:eastAsia="fr-FR"/>
+        </w:rPr>
+        <w:t>Intégré l’interface jury qui permet de consulter les œuvres soumises par les artistes, et de les conseiller à l’admin</w:t>
+      </w:r>
+    </w:p>
+    <w:p>
+      <w:pPr>
+        <w:pStyle w:val="ListParagraph"/>
+        <w:numPr>
+          <w:ilvl w:val="0"/>
+          <w:numId w:val="2"/>
+        </w:numPr>
+        <w:spacing w:before="100" w:beforeAutospacing="1" w:after="100" w:afterAutospacing="1" w:line="240" w:lineRule="auto"/>
+        <w:rPr>
+          <w:rFonts w:ascii="Verdana" w:eastAsia="Times New Roman" w:hAnsi="Verdana" w:cs="Times New Roman"/>
+          <w:color w:val="FF0000"/>
+          <w:sz w:val="24"/>
+          <w:szCs w:val="24"/>
+          <w:lang w:eastAsia="fr-FR"/>
+        </w:rPr>
+      </w:pPr>
+      <w:r>
+        <w:rPr>
+          <w:rFonts w:ascii="Verdana" w:eastAsia="Times New Roman" w:hAnsi="Verdana" w:cs="Times New Roman"/>
+          <w:color w:val="FF0000"/>
+          <w:sz w:val="24"/>
+          <w:szCs w:val="24"/>
+          <w:lang w:eastAsia="fr-FR"/>
+        </w:rPr>
+        <w:t>Intégré l’interface admin qui permet de gérer les comptes jurys, de gérer les lieux, la carte et d’envoyer des mails aux œuvres qu’il aura validé</w:t>
+      </w:r>
+    </w:p>
+    <w:p>
+      <w:pPr>
+        <w:pStyle w:val="ListParagraph"/>
+        <w:numPr>
+          <w:ilvl w:val="0"/>
+          <w:numId w:val="2"/>
+        </w:numPr>
+        <w:spacing w:before="100" w:beforeAutospacing="1" w:after="100" w:afterAutospacing="1" w:line="240" w:lineRule="auto"/>
+        <w:rPr>
+          <w:rFonts w:ascii="Verdana" w:eastAsia="Times New Roman" w:hAnsi="Verdana" w:cs="Times New Roman"/>
+          <w:color w:val="FF0000"/>
+          <w:sz w:val="24"/>
+          <w:szCs w:val="24"/>
+          <w:lang w:eastAsia="fr-FR"/>
+        </w:rPr>
+      </w:pPr>
+      <w:r>
+        <w:rPr>
+          <w:rFonts w:ascii="Verdana" w:eastAsia="Times New Roman" w:hAnsi="Verdana" w:cs="Times New Roman"/>
+          <w:color w:val="FF0000"/>
+          <w:sz w:val="24"/>
+          <w:szCs w:val="24"/>
+          <w:lang w:eastAsia="fr-FR"/>
+        </w:rPr>
+        <w:t>Géré la responsivité</w:t>
+      </w:r>
+    </w:p>
+    <w:p>
+      <w:pPr>
+        <w:pStyle w:val="ListParagraph"/>
+        <w:numPr>
+          <w:ilvl w:val="0"/>
+          <w:numId w:val="2"/>
+        </w:numPr>
+        <w:spacing w:before="100" w:beforeAutospacing="1" w:after="100" w:afterAutospacing="1" w:line="240" w:lineRule="auto"/>
+        <w:rPr>
+          <w:rFonts w:ascii="Verdana" w:eastAsia="Times New Roman" w:hAnsi="Verdana" w:cs="Times New Roman"/>
+          <w:color w:val="FF0000"/>
+          <w:sz w:val="24"/>
+          <w:szCs w:val="24"/>
+          <w:lang w:eastAsia="fr-FR"/>
+        </w:rPr>
+      </w:pPr>
+      <w:r>
+        <w:rPr>
+          <w:rFonts w:ascii="Verdana" w:eastAsia="Times New Roman" w:hAnsi="Verdana" w:cs="Times New Roman"/>
+          <w:color w:val="FF0000"/>
+          <w:sz w:val="24"/>
+          <w:szCs w:val="24"/>
+          <w:lang w:eastAsia="fr-FR"/>
+        </w:rPr>
+        <w:t>Modifié le design</w:t>
+      </w:r>
+      <w:bookmarkStart w:id="0" w:name="_GoBack"/>
+      <w:bookmarkEnd w:id="0"/>
+    </w:p>
+    <w:p>
+      <w:pPr>
+        <w:spacing w:before="100" w:beforeAutospacing="1" w:after="100" w:afterAutospacing="1" w:line="240" w:lineRule="auto"/>
+        <w:rPr>
+          <w:rFonts w:ascii="Verdana" w:eastAsia="Times New Roman" w:hAnsi="Verdana" w:cs="Times New Roman"/>
+          <w:color w:val="FF0000"/>
+          <w:sz w:val="24"/>
+          <w:szCs w:val="24"/>
+          <w:lang w:eastAsia="fr-FR"/>
+        </w:rPr>
+      </w:pPr>
+      <w:r>
+        <w:rPr>
+          <w:rFonts w:ascii="Verdana" w:eastAsia="Times New Roman" w:hAnsi="Verdana" w:cs="Times New Roman"/>
+          <w:color w:val="FF0000"/>
+          <w:sz w:val="24"/>
+          <w:szCs w:val="24"/>
+          <w:lang w:eastAsia="fr-FR"/>
+        </w:rPr>
+        <w:t>Pour la cartographie, Thomas et Pierre ont :</w:t>
+      </w:r>
+    </w:p>
+    <w:p>
+      <w:pPr>
+        <w:pStyle w:val="ListParagraph"/>
+        <w:numPr>
+          <w:ilvl w:val="0"/>
+          <w:numId w:val="2"/>
+        </w:numPr>
+        <w:spacing w:before="100" w:beforeAutospacing="1" w:after="100" w:afterAutospacing="1" w:line="240" w:lineRule="auto"/>
+        <w:rPr>
+          <w:rFonts w:ascii="Verdana" w:eastAsia="Times New Roman" w:hAnsi="Verdana" w:cs="Times New Roman"/>
+          <w:color w:val="FF0000"/>
+          <w:sz w:val="24"/>
+          <w:szCs w:val="24"/>
+          <w:lang w:eastAsia="fr-FR"/>
+        </w:rPr>
+      </w:pPr>
+      <w:r>
+        <w:rPr>
+          <w:rFonts w:ascii="Verdana" w:eastAsia="Times New Roman" w:hAnsi="Verdana" w:cs="Times New Roman"/>
+          <w:color w:val="FF0000"/>
+          <w:sz w:val="24"/>
+          <w:szCs w:val="24"/>
+          <w:lang w:eastAsia="fr-FR"/>
+        </w:rPr>
+        <w:t>Pris</w:t>
+      </w:r>
+      <w:r>
+        <w:rPr>
+          <w:rFonts w:ascii="Verdana" w:eastAsia="Times New Roman" w:hAnsi="Verdana" w:cs="Times New Roman"/>
+          <w:color w:val="FF0000"/>
+          <w:sz w:val="24"/>
+          <w:szCs w:val="24"/>
+          <w:lang w:eastAsia="fr-FR"/>
+        </w:rPr>
+        <w:t xml:space="preserve"> en main OpenStreetMap (OSM) pour savoir l’utiliser correctement avant de se rendre compte qu’il fallait utiliser </w:t>
+      </w:r>
+      <w:proofErr w:type="spellStart"/>
+      <w:r>
+        <w:rPr>
+          <w:rFonts w:ascii="Verdana" w:eastAsia="Times New Roman" w:hAnsi="Verdana" w:cs="Times New Roman"/>
+          <w:color w:val="FF0000"/>
+          <w:sz w:val="24"/>
+          <w:szCs w:val="24"/>
+          <w:lang w:eastAsia="fr-FR"/>
+        </w:rPr>
+        <w:t>uMap</w:t>
+      </w:r>
+      <w:proofErr w:type="spellEnd"/>
+      <w:r>
+        <w:rPr>
+          <w:rFonts w:ascii="Verdana" w:eastAsia="Times New Roman" w:hAnsi="Verdana" w:cs="Times New Roman"/>
+          <w:color w:val="FF0000"/>
+          <w:sz w:val="24"/>
+          <w:szCs w:val="24"/>
+          <w:lang w:eastAsia="fr-FR"/>
+        </w:rPr>
+        <w:t xml:space="preserve"> (dérivé d’OSM) pour que la carte soit utilisable et fonctionnelle. </w:t>
+      </w:r>
+    </w:p>
+    <w:p>
+      <w:pPr>
+        <w:pStyle w:val="ListParagraph"/>
+        <w:numPr>
+          <w:ilvl w:val="0"/>
+          <w:numId w:val="2"/>
+        </w:numPr>
+        <w:spacing w:before="100" w:beforeAutospacing="1" w:after="100" w:afterAutospacing="1" w:line="240" w:lineRule="auto"/>
+        <w:rPr>
+          <w:rFonts w:ascii="Verdana" w:eastAsia="Times New Roman" w:hAnsi="Verdana" w:cs="Times New Roman"/>
+          <w:color w:val="FF0000"/>
+          <w:sz w:val="24"/>
+          <w:szCs w:val="24"/>
+          <w:lang w:eastAsia="fr-FR"/>
+        </w:rPr>
+      </w:pPr>
+      <w:r>
+        <w:rPr>
+          <w:rFonts w:ascii="Verdana" w:eastAsia="Times New Roman" w:hAnsi="Verdana" w:cs="Times New Roman"/>
+          <w:color w:val="FF0000"/>
+          <w:sz w:val="24"/>
+          <w:szCs w:val="24"/>
+          <w:lang w:eastAsia="fr-FR"/>
+        </w:rPr>
+        <w:t>Récupéré l’</w:t>
+      </w:r>
+      <w:proofErr w:type="spellStart"/>
+      <w:r>
+        <w:rPr>
+          <w:rFonts w:ascii="Verdana" w:eastAsia="Times New Roman" w:hAnsi="Verdana" w:cs="Times New Roman"/>
+          <w:color w:val="FF0000"/>
+          <w:sz w:val="24"/>
+          <w:szCs w:val="24"/>
+          <w:lang w:eastAsia="fr-FR"/>
+        </w:rPr>
+        <w:t>iFrame</w:t>
+      </w:r>
+      <w:proofErr w:type="spellEnd"/>
+      <w:r>
+        <w:rPr>
+          <w:rFonts w:ascii="Verdana" w:eastAsia="Times New Roman" w:hAnsi="Verdana" w:cs="Times New Roman"/>
+          <w:color w:val="FF0000"/>
+          <w:sz w:val="24"/>
+          <w:szCs w:val="24"/>
+          <w:lang w:eastAsia="fr-FR"/>
+        </w:rPr>
+        <w:t xml:space="preserve"> qui permet l’intégration de la carte au site.</w:t>
+      </w:r>
+    </w:p>
+    <w:p>
+      <w:pPr>
+        <w:pStyle w:val="ListParagraph"/>
+        <w:numPr>
+          <w:ilvl w:val="0"/>
+          <w:numId w:val="2"/>
+        </w:numPr>
+        <w:spacing w:before="100" w:beforeAutospacing="1" w:after="100" w:afterAutospacing="1" w:line="240" w:lineRule="auto"/>
+        <w:rPr>
+          <w:rFonts w:ascii="Verdana" w:eastAsia="Times New Roman" w:hAnsi="Verdana" w:cs="Times New Roman"/>
+          <w:color w:val="FF0000"/>
+          <w:sz w:val="24"/>
+          <w:szCs w:val="24"/>
+          <w:lang w:eastAsia="fr-FR"/>
+        </w:rPr>
+      </w:pPr>
+      <w:r>
+        <w:rPr>
+          <w:rFonts w:ascii="Verdana" w:eastAsia="Times New Roman" w:hAnsi="Verdana" w:cs="Times New Roman"/>
+          <w:color w:val="FF0000"/>
+          <w:sz w:val="24"/>
+          <w:szCs w:val="24"/>
+          <w:lang w:eastAsia="fr-FR"/>
+        </w:rPr>
+        <w:t>Réglé la taille de la carte.</w:t>
+      </w:r>
+    </w:p>
+    <w:p>
+      <w:pPr>
+        <w:pStyle w:val="ListParagraph"/>
+        <w:numPr>
+          <w:ilvl w:val="0"/>
+          <w:numId w:val="2"/>
+        </w:numPr>
+        <w:spacing w:before="100" w:beforeAutospacing="1" w:after="100" w:afterAutospacing="1" w:line="240" w:lineRule="auto"/>
+        <w:rPr>
+          <w:rFonts w:ascii="Verdana" w:eastAsia="Times New Roman" w:hAnsi="Verdana" w:cs="Times New Roman"/>
+          <w:color w:val="FF0000"/>
+          <w:sz w:val="24"/>
+          <w:szCs w:val="24"/>
+          <w:lang w:eastAsia="fr-FR"/>
+        </w:rPr>
+      </w:pPr>
+      <w:r>
+        <w:rPr>
+          <w:rFonts w:ascii="Verdana" w:eastAsia="Times New Roman" w:hAnsi="Verdana" w:cs="Times New Roman"/>
+          <w:color w:val="FF0000"/>
+          <w:sz w:val="24"/>
+          <w:szCs w:val="24"/>
+          <w:lang w:eastAsia="fr-FR"/>
+        </w:rPr>
+        <w:t>Ajouté un scroll pour permettre aux utilisateurs de la carte de zoomer sur celle-ci.</w:t>
+      </w:r>
+    </w:p>
+    <w:p>
+      <w:pPr>
+        <w:pStyle w:val="ListParagraph"/>
+        <w:numPr>
+          <w:ilvl w:val="0"/>
+          <w:numId w:val="2"/>
+        </w:numPr>
+        <w:spacing w:before="100" w:beforeAutospacing="1" w:after="100" w:afterAutospacing="1" w:line="240" w:lineRule="auto"/>
+        <w:rPr>
+          <w:rFonts w:ascii="Verdana" w:eastAsia="Times New Roman" w:hAnsi="Verdana" w:cs="Times New Roman"/>
+          <w:color w:val="FF0000"/>
+          <w:sz w:val="24"/>
+          <w:szCs w:val="24"/>
+          <w:lang w:eastAsia="fr-FR"/>
+        </w:rPr>
+      </w:pPr>
+      <w:r>
+        <w:rPr>
+          <w:rFonts w:ascii="Verdana" w:eastAsia="Times New Roman" w:hAnsi="Verdana" w:cs="Times New Roman"/>
+          <w:color w:val="FF0000"/>
+          <w:sz w:val="24"/>
+          <w:szCs w:val="24"/>
+          <w:lang w:eastAsia="fr-FR"/>
+        </w:rPr>
+        <w:t>Réduit la zone accessible à la ville de Lyon pour éviter que les utilisateurs se retrouvent au niveau de Paris sur la carte.</w:t>
+      </w:r>
+    </w:p>
+    <w:p>
+      <w:pPr>
+        <w:pStyle w:val="ListParagraph"/>
+        <w:numPr>
+          <w:ilvl w:val="0"/>
+          <w:numId w:val="2"/>
+        </w:numPr>
+        <w:spacing w:before="100" w:beforeAutospacing="1" w:after="100" w:afterAutospacing="1" w:line="240" w:lineRule="auto"/>
+        <w:rPr>
+          <w:rFonts w:ascii="Verdana" w:eastAsia="Times New Roman" w:hAnsi="Verdana" w:cs="Times New Roman"/>
+          <w:color w:val="FF0000"/>
+          <w:sz w:val="24"/>
+          <w:szCs w:val="24"/>
+          <w:lang w:eastAsia="fr-FR"/>
+        </w:rPr>
+      </w:pPr>
+      <w:r>
+        <w:rPr>
+          <w:rFonts w:ascii="Verdana" w:eastAsia="Times New Roman" w:hAnsi="Verdana" w:cs="Times New Roman"/>
+          <w:color w:val="FF0000"/>
+          <w:sz w:val="24"/>
+          <w:szCs w:val="24"/>
+          <w:lang w:eastAsia="fr-FR"/>
+        </w:rPr>
+        <w:t>Délimité une vingtaine de lieux susceptibles d’accueillir une/des œuvres.</w:t>
+      </w:r>
+    </w:p>
+    <w:p>
+      <w:pPr>
+        <w:pStyle w:val="ListParagraph"/>
+        <w:numPr>
+          <w:ilvl w:val="0"/>
+          <w:numId w:val="2"/>
+        </w:numPr>
+        <w:spacing w:before="100" w:beforeAutospacing="1" w:after="100" w:afterAutospacing="1" w:line="240" w:lineRule="auto"/>
+        <w:rPr>
+          <w:rFonts w:ascii="Verdana" w:eastAsia="Times New Roman" w:hAnsi="Verdana" w:cs="Times New Roman"/>
+          <w:color w:val="FF0000"/>
+          <w:sz w:val="24"/>
+          <w:szCs w:val="24"/>
+          <w:lang w:eastAsia="fr-FR"/>
+        </w:rPr>
+      </w:pPr>
+      <w:r>
+        <w:rPr>
+          <w:rFonts w:ascii="Verdana" w:eastAsia="Times New Roman" w:hAnsi="Verdana" w:cs="Times New Roman"/>
+          <w:color w:val="FF0000"/>
+          <w:sz w:val="24"/>
+          <w:szCs w:val="24"/>
+          <w:lang w:eastAsia="fr-FR"/>
+        </w:rPr>
+        <w:t>Ajouté une description détaillée de certain de ces lieux pour la présentation.</w:t>
+      </w:r>
+    </w:p>
+    <w:p>
+      <w:pPr>
+        <w:pStyle w:val="ListParagraph"/>
+        <w:numPr>
+          <w:ilvl w:val="0"/>
+          <w:numId w:val="2"/>
+        </w:numPr>
+        <w:spacing w:before="100" w:beforeAutospacing="1" w:after="100" w:afterAutospacing="1" w:line="240" w:lineRule="auto"/>
+        <w:rPr>
+          <w:rFonts w:ascii="Verdana" w:eastAsia="Times New Roman" w:hAnsi="Verdana" w:cs="Times New Roman"/>
+          <w:color w:val="FF0000"/>
+          <w:sz w:val="24"/>
+          <w:szCs w:val="24"/>
+          <w:lang w:eastAsia="fr-FR"/>
+        </w:rPr>
+      </w:pPr>
+      <w:r>
+        <w:rPr>
+          <w:rFonts w:ascii="Verdana" w:eastAsia="Times New Roman" w:hAnsi="Verdana" w:cs="Times New Roman"/>
+          <w:color w:val="FF0000"/>
+          <w:sz w:val="24"/>
+          <w:szCs w:val="24"/>
+          <w:lang w:eastAsia="fr-FR"/>
+        </w:rPr>
+        <w:t xml:space="preserve">Réglé l’affichage de cette présentation sur la carte à laquelle les utilisateurs ont accès. </w:t>
+      </w:r>
+    </w:p>
+    <w:p>
+      <w:pPr>
+        <w:pStyle w:val="ListParagraph"/>
+        <w:numPr>
+          <w:ilvl w:val="0"/>
+          <w:numId w:val="2"/>
+        </w:numPr>
+        <w:spacing w:before="100" w:beforeAutospacing="1" w:after="100" w:afterAutospacing="1" w:line="240" w:lineRule="auto"/>
+        <w:rPr>
+          <w:rFonts w:ascii="Verdana" w:eastAsia="Times New Roman" w:hAnsi="Verdana" w:cs="Times New Roman"/>
+          <w:color w:val="FF0000"/>
+          <w:sz w:val="24"/>
+          <w:szCs w:val="24"/>
+          <w:lang w:eastAsia="fr-FR"/>
+        </w:rPr>
+      </w:pPr>
+      <w:r>
+        <w:rPr>
+          <w:rFonts w:ascii="Verdana" w:eastAsia="Times New Roman" w:hAnsi="Verdana" w:cs="Times New Roman"/>
+          <w:color w:val="FF0000"/>
+          <w:sz w:val="24"/>
+          <w:szCs w:val="24"/>
+          <w:lang w:eastAsia="fr-FR"/>
+        </w:rPr>
+        <w:t>Ajouté des points d’eaux.</w:t>
+      </w:r>
+    </w:p>
+    <w:p>
+      <w:pPr>
+        <w:pStyle w:val="ListParagraph"/>
+        <w:numPr>
+          <w:ilvl w:val="0"/>
+          <w:numId w:val="2"/>
+        </w:numPr>
+        <w:spacing w:before="100" w:beforeAutospacing="1" w:after="100" w:afterAutospacing="1" w:line="240" w:lineRule="auto"/>
+        <w:rPr>
+          <w:rFonts w:ascii="Verdana" w:eastAsia="Times New Roman" w:hAnsi="Verdana" w:cs="Times New Roman"/>
+          <w:color w:val="FF0000"/>
+          <w:sz w:val="24"/>
+          <w:szCs w:val="24"/>
+          <w:lang w:eastAsia="fr-FR"/>
+        </w:rPr>
+      </w:pPr>
+      <w:r>
+        <w:rPr>
+          <w:rFonts w:ascii="Verdana" w:eastAsia="Times New Roman" w:hAnsi="Verdana" w:cs="Times New Roman"/>
+          <w:color w:val="FF0000"/>
+          <w:sz w:val="24"/>
+          <w:szCs w:val="24"/>
+          <w:lang w:eastAsia="fr-FR"/>
+        </w:rPr>
+        <w:t>Séparé en deux la carte à l’aide de filtre (un filtre contenant tous les points d’eaux et un autre contenant tous les lieux délimités auparavant).</w:t>
+      </w:r>
+    </w:p>
+    <w:p>
+      <w:pPr>
+        <w:pStyle w:val="ListParagraph"/>
+        <w:numPr>
+          <w:ilvl w:val="0"/>
+          <w:numId w:val="2"/>
+        </w:numPr>
+        <w:spacing w:before="100" w:beforeAutospacing="1" w:after="100" w:afterAutospacing="1" w:line="240" w:lineRule="auto"/>
+        <w:rPr>
+          <w:rFonts w:ascii="Verdana" w:eastAsia="Times New Roman" w:hAnsi="Verdana" w:cs="Times New Roman"/>
+          <w:color w:val="FF0000"/>
+          <w:sz w:val="24"/>
+          <w:szCs w:val="24"/>
+          <w:lang w:eastAsia="fr-FR"/>
+        </w:rPr>
+      </w:pPr>
+      <w:r>
+        <w:rPr>
+          <w:rFonts w:ascii="Verdana" w:eastAsia="Times New Roman" w:hAnsi="Verdana" w:cs="Times New Roman"/>
+          <w:color w:val="FF0000"/>
+          <w:sz w:val="24"/>
+          <w:szCs w:val="24"/>
+          <w:lang w:eastAsia="fr-FR"/>
+        </w:rPr>
+        <w:t>Intégré en FrontOffice la carte non modifiable sur le site côté utilisateurs.</w:t>
+      </w:r>
+    </w:p>
+    <w:p>
+      <w:pPr>
+        <w:pStyle w:val="ListParagraph"/>
+        <w:numPr>
+          <w:ilvl w:val="0"/>
+          <w:numId w:val="2"/>
+        </w:numPr>
+        <w:spacing w:before="100" w:beforeAutospacing="1" w:after="100" w:afterAutospacing="1" w:line="240" w:lineRule="auto"/>
+        <w:rPr>
+          <w:rFonts w:ascii="Verdana" w:eastAsia="Times New Roman" w:hAnsi="Verdana" w:cs="Times New Roman"/>
+          <w:color w:val="FF0000"/>
+          <w:sz w:val="24"/>
+          <w:szCs w:val="24"/>
+          <w:lang w:eastAsia="fr-FR"/>
+        </w:rPr>
+      </w:pPr>
+      <w:r>
+        <w:rPr>
+          <w:rFonts w:ascii="Verdana" w:eastAsia="Times New Roman" w:hAnsi="Verdana" w:cs="Times New Roman"/>
+          <w:color w:val="FF0000"/>
+          <w:sz w:val="24"/>
+          <w:szCs w:val="24"/>
+          <w:lang w:eastAsia="fr-FR"/>
+        </w:rPr>
+        <w:lastRenderedPageBreak/>
+        <w:t>Intégré en BackOffice la carte modifiable sur le site côté admin (les modifications effectuées sur celle-ci sont directement prise en compte côté utilisateurs).</w:t>
+      </w:r>
+    </w:p>
+    <w:p>
+      <w:pPr>
+        <w:spacing w:before="100" w:beforeAutospacing="1" w:after="100" w:afterAutospacing="1" w:line="240" w:lineRule="auto"/>
+        <w:rPr>
+          <w:rFonts w:ascii="Verdana" w:eastAsia="Times New Roman" w:hAnsi="Verdana" w:cs="Times New Roman"/>
           <w:sz w:val="24"/>
           <w:szCs w:val="24"/>
           <w:lang w:eastAsia="fr-FR"/>
@@ -534,7 +1579,6 @@
           <w:szCs w:val="24"/>
           <w:lang w:eastAsia="fr-FR"/>
         </w:rPr>
-        <w:lastRenderedPageBreak/>
         <w:drawing>
           <wp:inline distT="0" distB="0" distL="0" distR="0">
             <wp:extent cx="5760720" cy="2381250"/>
@@ -551,7 +1595,7 @@
                     <pic:cNvPicPr/>
                   </pic:nvPicPr>
                   <pic:blipFill>
-                    <a:blip r:embed="rId5">
+                    <a:blip r:embed="rId8">
                       <a:extLst>
                         <a:ext uri="{28A0092B-C50C-407E-A947-70E740481C1C}">
                           <a14:useLocalDpi xmlns:a14="http://schemas.microsoft.com/office/drawing/2010/main" val="0"/>
@@ -592,8 +1636,6 @@
           <w:lang w:eastAsia="fr-FR"/>
         </w:rPr>
       </w:pPr>
-      <w:bookmarkStart w:id="0" w:name="_GoBack"/>
-      <w:bookmarkEnd w:id="0"/>
       <w:r>
         <w:rPr>
           <w:rFonts w:ascii="Verdana" w:eastAsia="Times New Roman" w:hAnsi="Verdana" w:cs="Times New Roman"/>
@@ -821,27 +1863,15 @@
           <w:lang w:eastAsia="fr-FR"/>
         </w:rPr>
       </w:pPr>
-      <w:proofErr w:type="spellStart"/>
-      <w:r>
-        <w:rPr>
-          <w:rFonts w:ascii="Verdana" w:eastAsia="Times New Roman" w:hAnsi="Verdana" w:cs="Times New Roman"/>
-          <w:color w:val="FF0000"/>
-          <w:sz w:val="24"/>
-          <w:szCs w:val="24"/>
-          <w:lang w:eastAsia="fr-FR"/>
-        </w:rPr>
-        <w:t>OpenStreetMap</w:t>
-      </w:r>
-      <w:proofErr w:type="spellEnd"/>
-      <w:r>
-        <w:rPr>
-          <w:rFonts w:ascii="Verdana" w:eastAsia="Times New Roman" w:hAnsi="Verdana" w:cs="Times New Roman"/>
-          <w:color w:val="FF0000"/>
-          <w:sz w:val="24"/>
-          <w:szCs w:val="24"/>
-          <w:lang w:eastAsia="fr-FR"/>
-        </w:rPr>
-        <w:t> : Expliquez comment vous avez fait.</w:t>
+      <w:r>
+        <w:rPr>
+          <w:rFonts w:ascii="Verdana" w:eastAsia="Times New Roman" w:hAnsi="Verdana" w:cs="Times New Roman"/>
+          <w:color w:val="FF0000"/>
+          <w:sz w:val="24"/>
+          <w:szCs w:val="24"/>
+          <w:lang w:eastAsia="fr-FR"/>
+        </w:rPr>
+        <w:t>OpenStreetMap : Expliquez comment vous avez fait.</w:t>
       </w:r>
     </w:p>
     <w:p>
@@ -941,6 +1971,7 @@
       </w:r>
     </w:p>
     <w:sectPr>
+      <w:footerReference w:type="default" r:id="rId9"/>
       <w:pgSz w:w="11906" w:h="16838"/>
       <w:pgMar w:top="1417" w:right="1417" w:bottom="1417" w:left="1417" w:header="708" w:footer="708" w:gutter="0"/>
       <w:cols w:space="708"/>
@@ -950,9 +1981,225 @@
 </w:document>
 </file>
 
+<file path=word/endnotes.xml><?xml version="1.0" encoding="utf-8"?>
+<w:endnotes xmlns:wpc="http://schemas.microsoft.com/office/word/2010/wordprocessingCanvas" xmlns:cx="http://schemas.microsoft.com/office/drawing/2014/chartex" xmlns:cx1="http://schemas.microsoft.com/office/drawing/2015/9/8/chartex" xmlns:cx2="http://schemas.microsoft.com/office/drawing/2015/10/21/chartex" xmlns:mc="http://schemas.openxmlformats.org/markup-compatibility/2006" xmlns:o="urn:schemas-microsoft-com:office:office" xmlns:r="http://schemas.openxmlformats.org/officeDocument/2006/relationships" xmlns:m="http://schemas.openxmlformats.org/officeDocument/2006/math" xmlns:v="urn:schemas-microsoft-com:vml" xmlns:wp14="http://schemas.microsoft.com/office/word/2010/wordprocessingDrawing" xmlns:wp="http://schemas.openxmlformats.org/drawingml/2006/wordprocessingDrawing" xmlns:w10="urn:schemas-microsoft-com:office:word" xmlns:w="http://schemas.openxmlformats.org/wordprocessingml/2006/main" xmlns:w14="http://schemas.microsoft.com/office/word/2010/wordml" xmlns:w15="http://schemas.microsoft.com/office/word/2012/wordml" xmlns:w16se="http://schemas.microsoft.com/office/word/2015/wordml/symex" xmlns:wpg="http://schemas.microsoft.com/office/word/2010/wordprocessingGroup" xmlns:wpi="http://schemas.microsoft.com/office/word/2010/wordprocessingInk" xmlns:wne="http://schemas.microsoft.com/office/word/2006/wordml" xmlns:wps="http://schemas.microsoft.com/office/word/2010/wordprocessingShape" mc:Ignorable="w14 w15 w16se wp14">
+  <w:endnote w:type="separator" w:id="-1">
+    <w:p>
+      <w:pPr>
+        <w:spacing w:after="0" w:line="240" w:lineRule="auto"/>
+      </w:pPr>
+      <w:r>
+        <w:separator/>
+      </w:r>
+    </w:p>
+  </w:endnote>
+  <w:endnote w:type="continuationSeparator" w:id="0">
+    <w:p>
+      <w:pPr>
+        <w:spacing w:after="0" w:line="240" w:lineRule="auto"/>
+      </w:pPr>
+      <w:r>
+        <w:continuationSeparator/>
+      </w:r>
+    </w:p>
+  </w:endnote>
+</w:endnotes>
+</file>
+
+<file path=word/footer1.xml><?xml version="1.0" encoding="utf-8"?>
+<w:ftr xmlns:wpc="http://schemas.microsoft.com/office/word/2010/wordprocessingCanvas" xmlns:cx="http://schemas.microsoft.com/office/drawing/2014/chartex" xmlns:cx1="http://schemas.microsoft.com/office/drawing/2015/9/8/chartex" xmlns:cx2="http://schemas.microsoft.com/office/drawing/2015/10/21/chartex" xmlns:mc="http://schemas.openxmlformats.org/markup-compatibility/2006" xmlns:o="urn:schemas-microsoft-com:office:office" xmlns:r="http://schemas.openxmlformats.org/officeDocument/2006/relationships" xmlns:m="http://schemas.openxmlformats.org/officeDocument/2006/math" xmlns:v="urn:schemas-microsoft-com:vml" xmlns:wp14="http://schemas.microsoft.com/office/word/2010/wordprocessingDrawing" xmlns:wp="http://schemas.openxmlformats.org/drawingml/2006/wordprocessingDrawing" xmlns:w10="urn:schemas-microsoft-com:office:word" xmlns:w="http://schemas.openxmlformats.org/wordprocessingml/2006/main" xmlns:w14="http://schemas.microsoft.com/office/word/2010/wordml" xmlns:w15="http://schemas.microsoft.com/office/word/2012/wordml" xmlns:w16se="http://schemas.microsoft.com/office/word/2015/wordml/symex" xmlns:wpg="http://schemas.microsoft.com/office/word/2010/wordprocessingGroup" xmlns:wpi="http://schemas.microsoft.com/office/word/2010/wordprocessingInk" xmlns:wne="http://schemas.microsoft.com/office/word/2006/wordml" xmlns:wps="http://schemas.microsoft.com/office/word/2010/wordprocessingShape" mc:Ignorable="w14 w15 w16se wp14">
+  <w:sdt>
+    <w:sdtPr>
+      <w:id w:val="-305311860"/>
+      <w:docPartObj>
+        <w:docPartGallery w:val="Page Numbers (Bottom of Page)"/>
+        <w:docPartUnique/>
+      </w:docPartObj>
+    </w:sdtPr>
+    <w:sdtContent>
+      <w:p>
+        <w:pPr>
+          <w:pStyle w:val="Footer"/>
+          <w:jc w:val="right"/>
+        </w:pPr>
+        <w:r>
+          <w:t xml:space="preserve">Page | </w:t>
+        </w:r>
+        <w:r>
+          <w:fldChar w:fldCharType="begin"/>
+        </w:r>
+        <w:r>
+          <w:instrText xml:space="preserve"> PAGE   \* MERGEFORMAT </w:instrText>
+        </w:r>
+        <w:r>
+          <w:fldChar w:fldCharType="separate"/>
+        </w:r>
+        <w:r>
+          <w:rPr>
+            <w:noProof/>
+          </w:rPr>
+          <w:t>4</w:t>
+        </w:r>
+        <w:r>
+          <w:rPr>
+            <w:noProof/>
+          </w:rPr>
+          <w:fldChar w:fldCharType="end"/>
+        </w:r>
+        <w:r>
+          <w:t xml:space="preserve"> </w:t>
+        </w:r>
+      </w:p>
+    </w:sdtContent>
+  </w:sdt>
+  <w:p>
+    <w:pPr>
+      <w:pStyle w:val="Footer"/>
+    </w:pPr>
+  </w:p>
+</w:ftr>
+</file>
+
+<file path=word/footnotes.xml><?xml version="1.0" encoding="utf-8"?>
+<w:footnotes xmlns:wpc="http://schemas.microsoft.com/office/word/2010/wordprocessingCanvas" xmlns:cx="http://schemas.microsoft.com/office/drawing/2014/chartex" xmlns:cx1="http://schemas.microsoft.com/office/drawing/2015/9/8/chartex" xmlns:cx2="http://schemas.microsoft.com/office/drawing/2015/10/21/chartex" xmlns:mc="http://schemas.openxmlformats.org/markup-compatibility/2006" xmlns:o="urn:schemas-microsoft-com:office:office" xmlns:r="http://schemas.openxmlformats.org/officeDocument/2006/relationships" xmlns:m="http://schemas.openxmlformats.org/officeDocument/2006/math" xmlns:v="urn:schemas-microsoft-com:vml" xmlns:wp14="http://schemas.microsoft.com/office/word/2010/wordprocessingDrawing" xmlns:wp="http://schemas.openxmlformats.org/drawingml/2006/wordprocessingDrawing" xmlns:w10="urn:schemas-microsoft-com:office:word" xmlns:w="http://schemas.openxmlformats.org/wordprocessingml/2006/main" xmlns:w14="http://schemas.microsoft.com/office/word/2010/wordml" xmlns:w15="http://schemas.microsoft.com/office/word/2012/wordml" xmlns:w16se="http://schemas.microsoft.com/office/word/2015/wordml/symex" xmlns:wpg="http://schemas.microsoft.com/office/word/2010/wordprocessingGroup" xmlns:wpi="http://schemas.microsoft.com/office/word/2010/wordprocessingInk" xmlns:wne="http://schemas.microsoft.com/office/word/2006/wordml" xmlns:wps="http://schemas.microsoft.com/office/word/2010/wordprocessingShape" mc:Ignorable="w14 w15 w16se wp14">
+  <w:footnote w:type="separator" w:id="-1">
+    <w:p>
+      <w:pPr>
+        <w:spacing w:after="0" w:line="240" w:lineRule="auto"/>
+      </w:pPr>
+      <w:r>
+        <w:separator/>
+      </w:r>
+    </w:p>
+  </w:footnote>
+  <w:footnote w:type="continuationSeparator" w:id="0">
+    <w:p>
+      <w:pPr>
+        <w:spacing w:after="0" w:line="240" w:lineRule="auto"/>
+      </w:pPr>
+      <w:r>
+        <w:continuationSeparator/>
+      </w:r>
+    </w:p>
+  </w:footnote>
+</w:footnotes>
+</file>
+
 <file path=word/numbering.xml><?xml version="1.0" encoding="utf-8"?>
 <w:numbering xmlns:wpc="http://schemas.microsoft.com/office/word/2010/wordprocessingCanvas" xmlns:cx="http://schemas.microsoft.com/office/drawing/2014/chartex" xmlns:cx1="http://schemas.microsoft.com/office/drawing/2015/9/8/chartex" xmlns:cx2="http://schemas.microsoft.com/office/drawing/2015/10/21/chartex" xmlns:mc="http://schemas.openxmlformats.org/markup-compatibility/2006" xmlns:o="urn:schemas-microsoft-com:office:office" xmlns:r="http://schemas.openxmlformats.org/officeDocument/2006/relationships" xmlns:m="http://schemas.openxmlformats.org/officeDocument/2006/math" xmlns:v="urn:schemas-microsoft-com:vml" xmlns:wp14="http://schemas.microsoft.com/office/word/2010/wordprocessingDrawing" xmlns:wp="http://schemas.openxmlformats.org/drawingml/2006/wordprocessingDrawing" xmlns:w10="urn:schemas-microsoft-com:office:word" xmlns:w="http://schemas.openxmlformats.org/wordprocessingml/2006/main" xmlns:w14="http://schemas.microsoft.com/office/word/2010/wordml" xmlns:w15="http://schemas.microsoft.com/office/word/2012/wordml" xmlns:w16se="http://schemas.microsoft.com/office/word/2015/wordml/symex" xmlns:wpg="http://schemas.microsoft.com/office/word/2010/wordprocessingGroup" xmlns:wpi="http://schemas.microsoft.com/office/word/2010/wordprocessingInk" xmlns:wne="http://schemas.microsoft.com/office/word/2006/wordml" xmlns:wps="http://schemas.microsoft.com/office/word/2010/wordprocessingShape" mc:Ignorable="w14 w15 w16se wp14">
   <w:abstractNum w:abstractNumId="0" w15:restartNumberingAfterBreak="0">
+    <w:nsid w:val="0D5828FB"/>
+    <w:multiLevelType w:val="hybridMultilevel"/>
+    <w:tmpl w:val="250482D6"/>
+    <w:lvl w:ilvl="0" w:tplc="5D223A2C">
+      <w:numFmt w:val="bullet"/>
+      <w:lvlText w:val="-"/>
+      <w:lvlJc w:val="left"/>
+      <w:pPr>
+        <w:ind w:left="1068" w:hanging="360"/>
+      </w:pPr>
+      <w:rPr>
+        <w:rFonts w:ascii="Verdana" w:eastAsiaTheme="minorHAnsi" w:hAnsi="Verdana" w:cstheme="minorBidi" w:hint="default"/>
+      </w:rPr>
+    </w:lvl>
+    <w:lvl w:ilvl="1" w:tplc="040C0003" w:tentative="1">
+      <w:start w:val="1"/>
+      <w:numFmt w:val="bullet"/>
+      <w:lvlText w:val="o"/>
+      <w:lvlJc w:val="left"/>
+      <w:pPr>
+        <w:ind w:left="1788" w:hanging="360"/>
+      </w:pPr>
+      <w:rPr>
+        <w:rFonts w:ascii="Courier New" w:hAnsi="Courier New" w:cs="Courier New" w:hint="default"/>
+      </w:rPr>
+    </w:lvl>
+    <w:lvl w:ilvl="2" w:tplc="040C0005" w:tentative="1">
+      <w:start w:val="1"/>
+      <w:numFmt w:val="bullet"/>
+      <w:lvlText w:val=""/>
+      <w:lvlJc w:val="left"/>
+      <w:pPr>
+        <w:ind w:left="2508" w:hanging="360"/>
+      </w:pPr>
+      <w:rPr>
+        <w:rFonts w:ascii="Wingdings" w:hAnsi="Wingdings" w:hint="default"/>
+      </w:rPr>
+    </w:lvl>
+    <w:lvl w:ilvl="3" w:tplc="040C0001" w:tentative="1">
+      <w:start w:val="1"/>
+      <w:numFmt w:val="bullet"/>
+      <w:lvlText w:val=""/>
+      <w:lvlJc w:val="left"/>
+      <w:pPr>
+        <w:ind w:left="3228" w:hanging="360"/>
+      </w:pPr>
+      <w:rPr>
+        <w:rFonts w:ascii="Symbol" w:hAnsi="Symbol" w:hint="default"/>
+      </w:rPr>
+    </w:lvl>
+    <w:lvl w:ilvl="4" w:tplc="040C0003" w:tentative="1">
+      <w:start w:val="1"/>
+      <w:numFmt w:val="bullet"/>
+      <w:lvlText w:val="o"/>
+      <w:lvlJc w:val="left"/>
+      <w:pPr>
+        <w:ind w:left="3948" w:hanging="360"/>
+      </w:pPr>
+      <w:rPr>
+        <w:rFonts w:ascii="Courier New" w:hAnsi="Courier New" w:cs="Courier New" w:hint="default"/>
+      </w:rPr>
+    </w:lvl>
+    <w:lvl w:ilvl="5" w:tplc="040C0005" w:tentative="1">
+      <w:start w:val="1"/>
+      <w:numFmt w:val="bullet"/>
+      <w:lvlText w:val=""/>
+      <w:lvlJc w:val="left"/>
+      <w:pPr>
+        <w:ind w:left="4668" w:hanging="360"/>
+      </w:pPr>
+      <w:rPr>
+        <w:rFonts w:ascii="Wingdings" w:hAnsi="Wingdings" w:hint="default"/>
+      </w:rPr>
+    </w:lvl>
+    <w:lvl w:ilvl="6" w:tplc="040C0001" w:tentative="1">
+      <w:start w:val="1"/>
+      <w:numFmt w:val="bullet"/>
+      <w:lvlText w:val=""/>
+      <w:lvlJc w:val="left"/>
+      <w:pPr>
+        <w:ind w:left="5388" w:hanging="360"/>
+      </w:pPr>
+      <w:rPr>
+        <w:rFonts w:ascii="Symbol" w:hAnsi="Symbol" w:hint="default"/>
+      </w:rPr>
+    </w:lvl>
+    <w:lvl w:ilvl="7" w:tplc="040C0003" w:tentative="1">
+      <w:start w:val="1"/>
+      <w:numFmt w:val="bullet"/>
+      <w:lvlText w:val="o"/>
+      <w:lvlJc w:val="left"/>
+      <w:pPr>
+        <w:ind w:left="6108" w:hanging="360"/>
+      </w:pPr>
+      <w:rPr>
+        <w:rFonts w:ascii="Courier New" w:hAnsi="Courier New" w:cs="Courier New" w:hint="default"/>
+      </w:rPr>
+    </w:lvl>
+    <w:lvl w:ilvl="8" w:tplc="040C0005" w:tentative="1">
+      <w:start w:val="1"/>
+      <w:numFmt w:val="bullet"/>
+      <w:lvlText w:val=""/>
+      <w:lvlJc w:val="left"/>
+      <w:pPr>
+        <w:ind w:left="6828" w:hanging="360"/>
+      </w:pPr>
+      <w:rPr>
+        <w:rFonts w:ascii="Wingdings" w:hAnsi="Wingdings" w:hint="default"/>
+      </w:rPr>
+    </w:lvl>
+  </w:abstractNum>
+  <w:abstractNum w:abstractNumId="1" w15:restartNumberingAfterBreak="0">
     <w:nsid w:val="7BC61B84"/>
     <w:multiLevelType w:val="multilevel"/>
     <w:tmpl w:val="95CEA1A2"/>
@@ -1066,6 +2313,9 @@
     </w:lvl>
   </w:abstractNum>
   <w:num w:numId="1">
+    <w:abstractNumId w:val="1"/>
+  </w:num>
+  <w:num w:numId="2">
     <w:abstractNumId w:val="0"/>
   </w:num>
 </w:numbering>
@@ -1664,6 +2914,50 @@
     <w:basedOn w:val="DefaultParagraphFont"/>
     <w:rsid w:val="00ED2018"/>
   </w:style>
+  <w:style w:type="paragraph" w:styleId="Header">
+    <w:name w:val="header"/>
+    <w:basedOn w:val="Normal"/>
+    <w:link w:val="HeaderChar"/>
+    <w:uiPriority w:val="99"/>
+    <w:unhideWhenUsed/>
+    <w:rsid w:val="00D01170"/>
+    <w:pPr>
+      <w:tabs>
+        <w:tab w:val="center" w:pos="4536"/>
+        <w:tab w:val="right" w:pos="9072"/>
+      </w:tabs>
+      <w:spacing w:after="0" w:line="240" w:lineRule="auto"/>
+    </w:pPr>
+  </w:style>
+  <w:style w:type="character" w:customStyle="1" w:styleId="HeaderChar">
+    <w:name w:val="Header Char"/>
+    <w:basedOn w:val="DefaultParagraphFont"/>
+    <w:link w:val="Header"/>
+    <w:uiPriority w:val="99"/>
+    <w:rsid w:val="00D01170"/>
+  </w:style>
+  <w:style w:type="paragraph" w:styleId="Footer">
+    <w:name w:val="footer"/>
+    <w:basedOn w:val="Normal"/>
+    <w:link w:val="FooterChar"/>
+    <w:uiPriority w:val="99"/>
+    <w:unhideWhenUsed/>
+    <w:rsid w:val="00D01170"/>
+    <w:pPr>
+      <w:tabs>
+        <w:tab w:val="center" w:pos="4536"/>
+        <w:tab w:val="right" w:pos="9072"/>
+      </w:tabs>
+      <w:spacing w:after="0" w:line="240" w:lineRule="auto"/>
+    </w:pPr>
+  </w:style>
+  <w:style w:type="character" w:customStyle="1" w:styleId="FooterChar">
+    <w:name w:val="Footer Char"/>
+    <w:basedOn w:val="DefaultParagraphFont"/>
+    <w:link w:val="Footer"/>
+    <w:uiPriority w:val="99"/>
+    <w:rsid w:val="00D01170"/>
+  </w:style>
 </w:styles>
 </file>
 
@@ -1926,4 +3220,16 @@
     </a:ext>
   </a:extLst>
 </a:theme>
+</file>
+
+<file path=customXml/item1.xml><?xml version="1.0" encoding="utf-8"?>
+<b:Sources xmlns:b="http://schemas.openxmlformats.org/officeDocument/2006/bibliography" xmlns="http://schemas.openxmlformats.org/officeDocument/2006/bibliography" SelectedStyle="\APASixthEditionOfficeOnline.xsl" StyleName="APA" Version="6"/>
+</file>
+
+<file path=customXml/itemProps1.xml><?xml version="1.0" encoding="utf-8"?>
+<ds:datastoreItem xmlns:ds="http://schemas.openxmlformats.org/officeDocument/2006/customXml" ds:itemID="{0DC047E8-87AA-4887-807A-0DE176D248C6}">
+  <ds:schemaRefs>
+    <ds:schemaRef ds:uri="http://schemas.openxmlformats.org/officeDocument/2006/bibliography"/>
+  </ds:schemaRefs>
+</ds:datastoreItem>
 </file>
</xml_diff>